<commit_message>
updated relazione lab 01
</commit_message>
<xml_diff>
--- a/Relazioni_di_laboratorio/LAB_01.docx
+++ b/Relazioni_di_laboratorio/LAB_01.docx
@@ -4,8 +4,817 @@
   <w:body>
     <w:p>
       <w:pPr>
+        <w:pBdr>
+          <w:bottom w:val="single" w:sz="12" w:space="1" w:color="auto"/>
+        </w:pBdr>
+        <w:spacing w:line="360" w:lineRule="auto"/>
+        <w:jc w:val="center"/>
+        <w:rPr>
+          <w:rFonts w:ascii="Century Schoolbook" w:hAnsi="Century Schoolbook" w:cs="Times New Roman"/>
+          <w:color w:val="808080" w:themeColor="background1" w:themeShade="80"/>
+          <w:sz w:val="32"/>
+          <w:szCs w:val="32"/>
+        </w:rPr>
+      </w:pPr>
+      <w:r>
+        <w:rPr>
+          <w:rFonts w:ascii="Century Schoolbook" w:hAnsi="Century Schoolbook" w:cs="Times New Roman"/>
+          <w:color w:val="808080" w:themeColor="background1" w:themeShade="80"/>
+          <w:sz w:val="32"/>
+          <w:szCs w:val="32"/>
+        </w:rPr>
+        <w:t>LAB 1 – DISEGNO DI CURVE DI BÉZIER</w:t>
+      </w:r>
+    </w:p>
+    <w:p>
+      <w:pPr>
         <w:spacing w:after="0" w:line="276" w:lineRule="auto"/>
-      </w:pPr>
+        <w:rPr>
+          <w:rFonts w:ascii="Times New Roman" w:hAnsi="Times New Roman" w:cs="Times New Roman"/>
+          <w:sz w:val="24"/>
+          <w:szCs w:val="24"/>
+        </w:rPr>
+      </w:pPr>
+    </w:p>
+    <w:p>
+      <w:pPr>
+        <w:pStyle w:val="Titolo1"/>
+        <w:spacing w:before="0" w:after="240" w:line="276" w:lineRule="auto"/>
+        <w:rPr>
+          <w:rFonts w:ascii="Times New Roman" w:hAnsi="Times New Roman" w:cs="Times New Roman"/>
+          <w:b/>
+          <w:bCs/>
+          <w:color w:val="auto"/>
+          <w:sz w:val="24"/>
+          <w:szCs w:val="24"/>
+        </w:rPr>
+      </w:pPr>
+      <w:r>
+        <w:rPr>
+          <w:rFonts w:ascii="Times New Roman" w:hAnsi="Times New Roman" w:cs="Times New Roman"/>
+          <w:b/>
+          <w:bCs/>
+          <w:color w:val="auto"/>
+          <w:sz w:val="24"/>
+          <w:szCs w:val="24"/>
+        </w:rPr>
+        <w:t>0. Test sulle funzionalità esistenti</w:t>
+      </w:r>
+    </w:p>
+    <w:p>
+      <w:pPr>
+        <w:spacing w:line="276" w:lineRule="auto"/>
+        <w:jc w:val="both"/>
+        <w:rPr>
+          <w:rFonts w:ascii="Times New Roman" w:hAnsi="Times New Roman" w:cs="Times New Roman"/>
+        </w:rPr>
+      </w:pPr>
+      <w:r>
+        <w:rPr>
+          <w:rFonts w:ascii="Times New Roman" w:hAnsi="Times New Roman" w:cs="Times New Roman"/>
+        </w:rPr>
+        <w:t xml:space="preserve">La prima parte del laboratorio (punti 1. e 2. della consegna) ha previsto l’utilizzo delle funzionalità già presenti nel codice di partenza fornito. In particolare, sono stati testati i controlli da </w:t>
+      </w:r>
+      <w:proofErr w:type="spellStart"/>
+      <w:r>
+        <w:rPr>
+          <w:rFonts w:ascii="Times New Roman" w:hAnsi="Times New Roman" w:cs="Times New Roman"/>
+        </w:rPr>
+        <w:t>keyboard</w:t>
+      </w:r>
+      <w:proofErr w:type="spellEnd"/>
+      <w:r>
+        <w:rPr>
+          <w:rFonts w:ascii="Times New Roman" w:hAnsi="Times New Roman" w:cs="Times New Roman"/>
+        </w:rPr>
+        <w:t xml:space="preserve"> (‘f’ ed ‘l’ rimuovono il primo e l’ultimo punto dalla lista di punti, rispettivamente) e da mouse (il </w:t>
+      </w:r>
+      <w:proofErr w:type="spellStart"/>
+      <w:r>
+        <w:rPr>
+          <w:rFonts w:ascii="Times New Roman" w:hAnsi="Times New Roman" w:cs="Times New Roman"/>
+        </w:rPr>
+        <w:t>left</w:t>
+      </w:r>
+      <w:proofErr w:type="spellEnd"/>
+      <w:r>
+        <w:rPr>
+          <w:rFonts w:ascii="Times New Roman" w:hAnsi="Times New Roman" w:cs="Times New Roman"/>
+        </w:rPr>
+        <w:t xml:space="preserve"> </w:t>
+      </w:r>
+      <w:proofErr w:type="spellStart"/>
+      <w:r>
+        <w:rPr>
+          <w:rFonts w:ascii="Times New Roman" w:hAnsi="Times New Roman" w:cs="Times New Roman"/>
+        </w:rPr>
+        <w:t>button</w:t>
+      </w:r>
+      <w:proofErr w:type="spellEnd"/>
+      <w:r>
+        <w:rPr>
+          <w:rFonts w:ascii="Times New Roman" w:hAnsi="Times New Roman" w:cs="Times New Roman"/>
+        </w:rPr>
+        <w:t xml:space="preserve"> aggiunge un punto alla lista, fino ad un massimo di 64 nuovi punti). Il programma, inoltre, disegna i punti e la poligonale che li connette.</w:t>
+      </w:r>
+    </w:p>
+    <w:p>
+      <w:pPr>
+        <w:spacing w:line="276" w:lineRule="auto"/>
+        <w:jc w:val="both"/>
+        <w:rPr>
+          <w:rFonts w:ascii="Times New Roman" w:hAnsi="Times New Roman" w:cs="Times New Roman"/>
+        </w:rPr>
+      </w:pPr>
+      <w:r>
+        <w:rPr>
+          <w:rFonts w:ascii="Times New Roman" w:hAnsi="Times New Roman" w:cs="Times New Roman"/>
+        </w:rPr>
+        <w:t>Più approfonditamente, attraverso il codice, è stato possibile osservare l’utilizzo delle funzioni di callback OpenGL GLUT per la cattura di eventi di mouse e tastiera e la relativa associazione dei metodi da eseguire all’avvenire degli eventi.</w:t>
+      </w:r>
+    </w:p>
+    <w:p>
+      <w:pPr>
+        <w:spacing w:line="276" w:lineRule="auto"/>
+        <w:jc w:val="center"/>
+        <w:rPr>
+          <w:rFonts w:ascii="Times New Roman" w:hAnsi="Times New Roman" w:cs="Times New Roman"/>
+        </w:rPr>
+      </w:pPr>
+      <w:r>
+        <w:rPr>
+          <w:rFonts w:ascii="Times New Roman" w:hAnsi="Times New Roman" w:cs="Times New Roman"/>
+          <w:noProof/>
+        </w:rPr>
+        <w:drawing>
+          <wp:inline distT="0" distB="0" distL="0" distR="0" wp14:anchorId="4981D5C0" wp14:editId="3728113F">
+            <wp:extent cx="2519687" cy="2098964"/>
+            <wp:effectExtent l="19050" t="19050" r="13970" b="15875"/>
+            <wp:docPr id="1" name="Immagine 1"/>
+            <wp:cNvGraphicFramePr>
+              <a:graphicFrameLocks xmlns:a="http://schemas.openxmlformats.org/drawingml/2006/main" noChangeAspect="1"/>
+            </wp:cNvGraphicFramePr>
+            <a:graphic xmlns:a="http://schemas.openxmlformats.org/drawingml/2006/main">
+              <a:graphicData uri="http://schemas.openxmlformats.org/drawingml/2006/picture">
+                <pic:pic xmlns:pic="http://schemas.openxmlformats.org/drawingml/2006/picture">
+                  <pic:nvPicPr>
+                    <pic:cNvPr id="0" name="Picture 1"/>
+                    <pic:cNvPicPr>
+                      <a:picLocks noChangeAspect="1" noChangeArrowheads="1"/>
+                    </pic:cNvPicPr>
+                  </pic:nvPicPr>
+                  <pic:blipFill>
+                    <a:blip r:embed="rId6" cstate="print">
+                      <a:extLst>
+                        <a:ext uri="{28A0092B-C50C-407E-A947-70E740481C1C}">
+                          <a14:useLocalDpi xmlns:a14="http://schemas.microsoft.com/office/drawing/2010/main" val="0"/>
+                        </a:ext>
+                      </a:extLst>
+                    </a:blip>
+                    <a:srcRect/>
+                    <a:stretch>
+                      <a:fillRect/>
+                    </a:stretch>
+                  </pic:blipFill>
+                  <pic:spPr bwMode="auto">
+                    <a:xfrm>
+                      <a:off x="0" y="0"/>
+                      <a:ext cx="2535671" cy="2112279"/>
+                    </a:xfrm>
+                    <a:prstGeom prst="rect">
+                      <a:avLst/>
+                    </a:prstGeom>
+                    <a:noFill/>
+                    <a:ln>
+                      <a:solidFill>
+                        <a:schemeClr val="bg1">
+                          <a:lumMod val="85000"/>
+                        </a:schemeClr>
+                      </a:solidFill>
+                    </a:ln>
+                  </pic:spPr>
+                </pic:pic>
+              </a:graphicData>
+            </a:graphic>
+          </wp:inline>
+        </w:drawing>
+      </w:r>
+    </w:p>
+    <w:p>
+      <w:pPr>
+        <w:pStyle w:val="Titolo1"/>
+        <w:spacing w:before="0" w:after="240"/>
+        <w:rPr>
+          <w:rFonts w:ascii="Times New Roman" w:hAnsi="Times New Roman" w:cs="Times New Roman"/>
+          <w:b/>
+          <w:bCs/>
+          <w:color w:val="auto"/>
+          <w:sz w:val="24"/>
+          <w:szCs w:val="24"/>
+        </w:rPr>
+      </w:pPr>
+      <w:r>
+        <w:rPr>
+          <w:rFonts w:ascii="Times New Roman" w:hAnsi="Times New Roman" w:cs="Times New Roman"/>
+          <w:b/>
+          <w:bCs/>
+          <w:color w:val="auto"/>
+          <w:sz w:val="24"/>
+          <w:szCs w:val="24"/>
+        </w:rPr>
+        <w:t>1. Utilizzo di de Casteljau</w:t>
+      </w:r>
+    </w:p>
+    <w:p>
+      <w:pPr>
+        <w:spacing w:line="276" w:lineRule="auto"/>
+        <w:jc w:val="both"/>
+        <w:rPr>
+          <w:rFonts w:ascii="Times New Roman" w:hAnsi="Times New Roman" w:cs="Times New Roman"/>
+        </w:rPr>
+      </w:pPr>
+      <w:r>
+        <w:rPr>
+          <w:rFonts w:ascii="Times New Roman" w:hAnsi="Times New Roman" w:cs="Times New Roman"/>
+        </w:rPr>
+        <w:t xml:space="preserve">Il punto 3 della consegna </w:t>
+      </w:r>
+      <w:r>
+        <w:rPr>
+          <w:rFonts w:ascii="Times New Roman" w:hAnsi="Times New Roman" w:cs="Times New Roman"/>
+        </w:rPr>
+        <w:t>ha richiesto</w:t>
+      </w:r>
+      <w:r>
+        <w:rPr>
+          <w:rFonts w:ascii="Times New Roman" w:hAnsi="Times New Roman" w:cs="Times New Roman"/>
+        </w:rPr>
+        <w:t xml:space="preserve"> di “</w:t>
+      </w:r>
+      <w:r>
+        <w:rPr>
+          <w:rFonts w:ascii="Times New Roman" w:hAnsi="Times New Roman" w:cs="Times New Roman"/>
+          <w:i/>
+          <w:iCs/>
+        </w:rPr>
+        <w:t>d</w:t>
+      </w:r>
+      <w:r>
+        <w:rPr>
+          <w:rFonts w:ascii="Times New Roman" w:hAnsi="Times New Roman" w:cs="Times New Roman"/>
+          <w:i/>
+          <w:iCs/>
+        </w:rPr>
+        <w:t>isegnare la curva di B</w:t>
+      </w:r>
+      <w:r>
+        <w:rPr>
+          <w:rFonts w:ascii="Times New Roman" w:hAnsi="Times New Roman" w:cs="Times New Roman"/>
+          <w:i/>
+          <w:iCs/>
+        </w:rPr>
+        <w:t>é</w:t>
+      </w:r>
+      <w:r>
+        <w:rPr>
+          <w:rFonts w:ascii="Times New Roman" w:hAnsi="Times New Roman" w:cs="Times New Roman"/>
+          <w:i/>
+          <w:iCs/>
+        </w:rPr>
+        <w:t>zier a partire dai punti di controllo inseriti, utilizzando l’algoritmo di d</w:t>
+      </w:r>
+      <w:r>
+        <w:rPr>
+          <w:rFonts w:ascii="Times New Roman" w:hAnsi="Times New Roman" w:cs="Times New Roman"/>
+          <w:i/>
+          <w:iCs/>
+        </w:rPr>
+        <w:t xml:space="preserve">e </w:t>
+      </w:r>
+      <w:r>
+        <w:rPr>
+          <w:rFonts w:ascii="Times New Roman" w:hAnsi="Times New Roman" w:cs="Times New Roman"/>
+          <w:i/>
+          <w:iCs/>
+        </w:rPr>
+        <w:t>Casteljau</w:t>
+      </w:r>
+      <w:r>
+        <w:rPr>
+          <w:rFonts w:ascii="Times New Roman" w:hAnsi="Times New Roman" w:cs="Times New Roman"/>
+        </w:rPr>
+        <w:t xml:space="preserve">”. </w:t>
+      </w:r>
+      <w:r>
+        <w:rPr>
+          <w:rFonts w:ascii="Times New Roman" w:hAnsi="Times New Roman" w:cs="Times New Roman"/>
+        </w:rPr>
+        <w:t xml:space="preserve">Per questa prima richiesta, è stato sufficiente applicare la </w:t>
+      </w:r>
+      <w:r>
+        <w:rPr>
+          <w:rFonts w:ascii="Times New Roman" w:hAnsi="Times New Roman" w:cs="Times New Roman"/>
+          <w:b/>
+          <w:bCs/>
+        </w:rPr>
+        <w:t>discretizzazione uniforme</w:t>
+      </w:r>
+      <w:r>
+        <w:rPr>
+          <w:rFonts w:ascii="Times New Roman" w:hAnsi="Times New Roman" w:cs="Times New Roman"/>
+        </w:rPr>
+        <w:t xml:space="preserve"> per cui si discretizza l’intervallo parametrico </w:t>
+      </w:r>
+      <m:oMath>
+        <m:r>
+          <w:rPr>
+            <w:rFonts w:ascii="Cambria Math" w:hAnsi="Cambria Math" w:cs="Times New Roman"/>
+          </w:rPr>
+          <m:t>t=[0,1]</m:t>
+        </m:r>
+      </m:oMath>
+      <w:r>
+        <w:rPr>
+          <w:rFonts w:ascii="Times New Roman" w:hAnsi="Times New Roman" w:cs="Times New Roman"/>
+        </w:rPr>
+        <w:t xml:space="preserve">, in </w:t>
+      </w:r>
+      <w:r>
+        <w:rPr>
+          <w:rFonts w:ascii="Times New Roman" w:hAnsi="Times New Roman" w:cs="Times New Roman"/>
+          <w:i/>
+          <w:iCs/>
+        </w:rPr>
+        <w:t>N</w:t>
+      </w:r>
+      <w:r>
+        <w:rPr>
+          <w:rFonts w:ascii="Times New Roman" w:hAnsi="Times New Roman" w:cs="Times New Roman"/>
+        </w:rPr>
+        <w:t xml:space="preserve"> punti equidistanti, per ognuno di questi punti si applica de Casteljau ottenendo il punto sulla curva di Bézier e la curva mostrata a schermo è la poligonale che connette questi ultimi. Ovviamente, più alto è </w:t>
+      </w:r>
+      <w:r>
+        <w:rPr>
+          <w:rFonts w:ascii="Times New Roman" w:hAnsi="Times New Roman" w:cs="Times New Roman"/>
+          <w:i/>
+          <w:iCs/>
+        </w:rPr>
+        <w:t>N</w:t>
+      </w:r>
+      <w:r>
+        <w:rPr>
+          <w:rFonts w:ascii="Times New Roman" w:hAnsi="Times New Roman" w:cs="Times New Roman"/>
+        </w:rPr>
+        <w:t xml:space="preserve"> più definita sarà la curva, ma più costoso sarà generarla.</w:t>
+      </w:r>
+    </w:p>
+    <w:p>
+      <w:pPr>
+        <w:spacing w:line="276" w:lineRule="auto"/>
+        <w:jc w:val="center"/>
+        <w:rPr>
+          <w:rFonts w:ascii="Times New Roman" w:hAnsi="Times New Roman" w:cs="Times New Roman"/>
+          <w:u w:val="single"/>
+        </w:rPr>
+      </w:pPr>
+      <w:r>
+        <w:rPr>
+          <w:rFonts w:ascii="Times New Roman" w:hAnsi="Times New Roman" w:cs="Times New Roman"/>
+        </w:rPr>
+        <w:drawing>
+          <wp:inline distT="0" distB="0" distL="0" distR="0" wp14:anchorId="03A7B561" wp14:editId="1135FF6D">
+            <wp:extent cx="3604935" cy="2286000"/>
+            <wp:effectExtent l="19050" t="19050" r="14605" b="19050"/>
+            <wp:docPr id="2" name="Immagine 2"/>
+            <wp:cNvGraphicFramePr>
+              <a:graphicFrameLocks xmlns:a="http://schemas.openxmlformats.org/drawingml/2006/main" noChangeAspect="1"/>
+            </wp:cNvGraphicFramePr>
+            <a:graphic xmlns:a="http://schemas.openxmlformats.org/drawingml/2006/main">
+              <a:graphicData uri="http://schemas.openxmlformats.org/drawingml/2006/picture">
+                <pic:pic xmlns:pic="http://schemas.openxmlformats.org/drawingml/2006/picture">
+                  <pic:nvPicPr>
+                    <pic:cNvPr id="1" name=""/>
+                    <pic:cNvPicPr/>
+                  </pic:nvPicPr>
+                  <pic:blipFill rotWithShape="1">
+                    <a:blip r:embed="rId7"/>
+                    <a:srcRect l="612" b="446"/>
+                    <a:stretch/>
+                  </pic:blipFill>
+                  <pic:spPr bwMode="auto">
+                    <a:xfrm>
+                      <a:off x="0" y="0"/>
+                      <a:ext cx="3629138" cy="2301348"/>
+                    </a:xfrm>
+                    <a:prstGeom prst="rect">
+                      <a:avLst/>
+                    </a:prstGeom>
+                    <a:ln>
+                      <a:solidFill>
+                        <a:schemeClr val="bg1">
+                          <a:lumMod val="85000"/>
+                        </a:schemeClr>
+                      </a:solidFill>
+                    </a:ln>
+                    <a:extLst>
+                      <a:ext uri="{53640926-AAD7-44D8-BBD7-CCE9431645EC}">
+                        <a14:shadowObscured xmlns:a14="http://schemas.microsoft.com/office/drawing/2010/main"/>
+                      </a:ext>
+                    </a:extLst>
+                  </pic:spPr>
+                </pic:pic>
+              </a:graphicData>
+            </a:graphic>
+          </wp:inline>
+        </w:drawing>
+      </w:r>
+    </w:p>
+    <w:p>
+      <w:pPr>
+        <w:spacing w:line="276" w:lineRule="auto"/>
+        <w:jc w:val="center"/>
+        <w:rPr>
+          <w:rFonts w:ascii="Times New Roman" w:hAnsi="Times New Roman" w:cs="Times New Roman"/>
+        </w:rPr>
+      </w:pPr>
+      <w:r>
+        <w:rPr>
+          <w:rFonts w:ascii="Times New Roman" w:hAnsi="Times New Roman" w:cs="Times New Roman"/>
+          <w:noProof/>
+        </w:rPr>
+        <w:lastRenderedPageBreak/>
+        <w:drawing>
+          <wp:inline distT="0" distB="0" distL="0" distR="0" wp14:anchorId="71674502" wp14:editId="487147FA">
+            <wp:extent cx="5756275" cy="1309370"/>
+            <wp:effectExtent l="19050" t="19050" r="15875" b="24130"/>
+            <wp:docPr id="4" name="Immagine 4"/>
+            <wp:cNvGraphicFramePr>
+              <a:graphicFrameLocks xmlns:a="http://schemas.openxmlformats.org/drawingml/2006/main" noChangeAspect="1"/>
+            </wp:cNvGraphicFramePr>
+            <a:graphic xmlns:a="http://schemas.openxmlformats.org/drawingml/2006/main">
+              <a:graphicData uri="http://schemas.openxmlformats.org/drawingml/2006/picture">
+                <pic:pic xmlns:pic="http://schemas.openxmlformats.org/drawingml/2006/picture">
+                  <pic:nvPicPr>
+                    <pic:cNvPr id="0" name="Picture 2"/>
+                    <pic:cNvPicPr>
+                      <a:picLocks noChangeAspect="1" noChangeArrowheads="1"/>
+                    </pic:cNvPicPr>
+                  </pic:nvPicPr>
+                  <pic:blipFill>
+                    <a:blip r:embed="rId8">
+                      <a:extLst>
+                        <a:ext uri="{28A0092B-C50C-407E-A947-70E740481C1C}">
+                          <a14:useLocalDpi xmlns:a14="http://schemas.microsoft.com/office/drawing/2010/main" val="0"/>
+                        </a:ext>
+                      </a:extLst>
+                    </a:blip>
+                    <a:srcRect/>
+                    <a:stretch>
+                      <a:fillRect/>
+                    </a:stretch>
+                  </pic:blipFill>
+                  <pic:spPr bwMode="auto">
+                    <a:xfrm>
+                      <a:off x="0" y="0"/>
+                      <a:ext cx="5756275" cy="1309370"/>
+                    </a:xfrm>
+                    <a:prstGeom prst="rect">
+                      <a:avLst/>
+                    </a:prstGeom>
+                    <a:noFill/>
+                    <a:ln>
+                      <a:solidFill>
+                        <a:schemeClr val="bg1">
+                          <a:lumMod val="85000"/>
+                        </a:schemeClr>
+                      </a:solidFill>
+                    </a:ln>
+                  </pic:spPr>
+                </pic:pic>
+              </a:graphicData>
+            </a:graphic>
+          </wp:inline>
+        </w:drawing>
+      </w:r>
+    </w:p>
+    <w:p>
+      <w:pPr>
+        <w:spacing w:line="276" w:lineRule="auto"/>
+        <w:jc w:val="both"/>
+        <w:rPr>
+          <w:rFonts w:ascii="Times New Roman" w:hAnsi="Times New Roman" w:cs="Times New Roman"/>
+        </w:rPr>
+      </w:pPr>
+      <w:r>
+        <w:rPr>
+          <w:rFonts w:ascii="Times New Roman" w:hAnsi="Times New Roman" w:cs="Times New Roman"/>
+        </w:rPr>
+        <w:t xml:space="preserve">Nell’esempio è stata utilizzata una variazione di </w:t>
+      </w:r>
+      <w:r>
+        <w:rPr>
+          <w:rFonts w:ascii="Times New Roman" w:hAnsi="Times New Roman" w:cs="Times New Roman"/>
+          <w:i/>
+          <w:iCs/>
+        </w:rPr>
+        <w:t>t</w:t>
+      </w:r>
+      <w:r>
+        <w:rPr>
+          <w:rFonts w:ascii="Times New Roman" w:hAnsi="Times New Roman" w:cs="Times New Roman"/>
+        </w:rPr>
+        <w:t xml:space="preserve"> di </w:t>
+      </w:r>
+      <w:r>
+        <w:rPr>
+          <w:rFonts w:ascii="Times New Roman" w:hAnsi="Times New Roman" w:cs="Times New Roman"/>
+          <w:i/>
+          <w:iCs/>
+        </w:rPr>
+        <w:t>0.01</w:t>
+      </w:r>
+      <w:r>
+        <w:rPr>
+          <w:rFonts w:ascii="Times New Roman" w:hAnsi="Times New Roman" w:cs="Times New Roman"/>
+        </w:rPr>
+        <w:t xml:space="preserve">, che ha portato alla generazione di </w:t>
+      </w:r>
+      <m:oMath>
+        <m:r>
+          <w:rPr>
+            <w:rFonts w:ascii="Cambria Math" w:hAnsi="Cambria Math" w:cs="Times New Roman"/>
+          </w:rPr>
+          <m:t>N=101</m:t>
+        </m:r>
+      </m:oMath>
+      <w:r>
+        <w:rPr>
+          <w:rFonts w:ascii="Times New Roman" w:hAnsi="Times New Roman" w:cs="Times New Roman"/>
+        </w:rPr>
+        <w:t xml:space="preserve"> punti tra cui anche il primo e l’ultimo punto della lista della poligonale iniziale (corrispondenti a </w:t>
+      </w:r>
+      <m:oMath>
+        <m:r>
+          <w:rPr>
+            <w:rFonts w:ascii="Cambria Math" w:hAnsi="Cambria Math" w:cs="Times New Roman"/>
+          </w:rPr>
+          <m:t>t=0.0</m:t>
+        </m:r>
+      </m:oMath>
+      <w:r>
+        <w:rPr>
+          <w:rFonts w:ascii="Times New Roman" w:hAnsi="Times New Roman" w:cs="Times New Roman"/>
+        </w:rPr>
+        <w:t xml:space="preserve"> e </w:t>
+      </w:r>
+      <m:oMath>
+        <m:r>
+          <w:rPr>
+            <w:rFonts w:ascii="Cambria Math" w:hAnsi="Cambria Math" w:cs="Times New Roman"/>
+          </w:rPr>
+          <m:t>t=1.0</m:t>
+        </m:r>
+      </m:oMath>
+      <w:r>
+        <w:rPr>
+          <w:rFonts w:ascii="Times New Roman" w:hAnsi="Times New Roman" w:cs="Times New Roman"/>
+        </w:rPr>
+        <w:t xml:space="preserve">). Questa soluzione permette di avere </w:t>
+      </w:r>
+      <w:r>
+        <w:rPr>
+          <w:rFonts w:ascii="Times New Roman" w:hAnsi="Times New Roman" w:cs="Times New Roman"/>
+        </w:rPr>
+        <w:t>una</w:t>
+      </w:r>
+      <w:r>
+        <w:rPr>
+          <w:rFonts w:ascii="Times New Roman" w:hAnsi="Times New Roman" w:cs="Times New Roman"/>
+        </w:rPr>
+        <w:t xml:space="preserve"> precisione</w:t>
+      </w:r>
+      <w:r>
+        <w:rPr>
+          <w:rFonts w:ascii="Times New Roman" w:hAnsi="Times New Roman" w:cs="Times New Roman"/>
+        </w:rPr>
+        <w:t xml:space="preserve"> abbastanza alta nel rendering della curva, ma porta come svantaggio il fatto che il numero di punti sia prefissato, anche nel caso in cui la curva sia in realtà una semplice retta. </w:t>
+      </w:r>
+    </w:p>
+    <w:p>
+      <w:pPr>
+        <w:spacing w:line="276" w:lineRule="auto"/>
+        <w:rPr>
+          <w:rFonts w:ascii="Times New Roman" w:hAnsi="Times New Roman" w:cs="Times New Roman"/>
+        </w:rPr>
+      </w:pPr>
+      <w:r>
+        <w:rPr>
+          <w:rFonts w:ascii="Times New Roman" w:hAnsi="Times New Roman" w:cs="Times New Roman"/>
+          <w:noProof/>
+        </w:rPr>
+        <w:drawing>
+          <wp:inline distT="0" distB="0" distL="0" distR="0" wp14:anchorId="2B6B3441" wp14:editId="64FD9FAB">
+            <wp:extent cx="5749925" cy="1011555"/>
+            <wp:effectExtent l="19050" t="19050" r="22225" b="17145"/>
+            <wp:docPr id="5" name="Immagine 5"/>
+            <wp:cNvGraphicFramePr>
+              <a:graphicFrameLocks xmlns:a="http://schemas.openxmlformats.org/drawingml/2006/main" noChangeAspect="1"/>
+            </wp:cNvGraphicFramePr>
+            <a:graphic xmlns:a="http://schemas.openxmlformats.org/drawingml/2006/main">
+              <a:graphicData uri="http://schemas.openxmlformats.org/drawingml/2006/picture">
+                <pic:pic xmlns:pic="http://schemas.openxmlformats.org/drawingml/2006/picture">
+                  <pic:nvPicPr>
+                    <pic:cNvPr id="0" name="Picture 3"/>
+                    <pic:cNvPicPr>
+                      <a:picLocks noChangeAspect="1" noChangeArrowheads="1"/>
+                    </pic:cNvPicPr>
+                  </pic:nvPicPr>
+                  <pic:blipFill>
+                    <a:blip r:embed="rId9">
+                      <a:extLst>
+                        <a:ext uri="{28A0092B-C50C-407E-A947-70E740481C1C}">
+                          <a14:useLocalDpi xmlns:a14="http://schemas.microsoft.com/office/drawing/2010/main" val="0"/>
+                        </a:ext>
+                      </a:extLst>
+                    </a:blip>
+                    <a:srcRect/>
+                    <a:stretch>
+                      <a:fillRect/>
+                    </a:stretch>
+                  </pic:blipFill>
+                  <pic:spPr bwMode="auto">
+                    <a:xfrm>
+                      <a:off x="0" y="0"/>
+                      <a:ext cx="5749925" cy="1011555"/>
+                    </a:xfrm>
+                    <a:prstGeom prst="rect">
+                      <a:avLst/>
+                    </a:prstGeom>
+                    <a:noFill/>
+                    <a:ln>
+                      <a:solidFill>
+                        <a:schemeClr val="bg1">
+                          <a:lumMod val="85000"/>
+                        </a:schemeClr>
+                      </a:solidFill>
+                    </a:ln>
+                  </pic:spPr>
+                </pic:pic>
+              </a:graphicData>
+            </a:graphic>
+          </wp:inline>
+        </w:drawing>
+      </w:r>
+    </w:p>
+    <w:p>
+      <w:pPr>
+        <w:spacing w:line="276" w:lineRule="auto"/>
+        <w:rPr>
+          <w:rFonts w:ascii="Times New Roman" w:hAnsi="Times New Roman" w:cs="Times New Roman"/>
+        </w:rPr>
+      </w:pPr>
+    </w:p>
+    <w:p>
+      <w:pPr>
+        <w:spacing w:line="276" w:lineRule="auto"/>
+        <w:rPr>
+          <w:rFonts w:ascii="Times New Roman" w:hAnsi="Times New Roman" w:cs="Times New Roman"/>
+          <w:b/>
+          <w:bCs/>
+          <w:sz w:val="24"/>
+          <w:szCs w:val="24"/>
+        </w:rPr>
+      </w:pPr>
+      <w:r>
+        <w:rPr>
+          <w:rFonts w:ascii="Times New Roman" w:hAnsi="Times New Roman" w:cs="Times New Roman"/>
+          <w:b/>
+          <w:bCs/>
+          <w:sz w:val="24"/>
+          <w:szCs w:val="24"/>
+        </w:rPr>
+        <w:t>2. Suddivisione adattiva</w:t>
+      </w:r>
+    </w:p>
+    <w:p>
+      <w:pPr>
+        <w:spacing w:line="276" w:lineRule="auto"/>
+        <w:rPr>
+          <w:rFonts w:ascii="Times New Roman" w:hAnsi="Times New Roman" w:cs="Times New Roman"/>
+        </w:rPr>
+      </w:pPr>
+      <w:r>
+        <w:rPr>
+          <w:rFonts w:ascii="Times New Roman" w:hAnsi="Times New Roman" w:cs="Times New Roman"/>
+        </w:rPr>
+        <w:t xml:space="preserve">Il punto 4 della consegna </w:t>
+      </w:r>
+      <w:r>
+        <w:rPr>
+          <w:rFonts w:ascii="Times New Roman" w:hAnsi="Times New Roman" w:cs="Times New Roman"/>
+        </w:rPr>
+        <w:t xml:space="preserve">ha richiesto di scegliere tra due alternative: </w:t>
+      </w:r>
+    </w:p>
+    <w:p>
+      <w:pPr>
+        <w:pStyle w:val="Paragrafoelenco"/>
+        <w:numPr>
+          <w:ilvl w:val="0"/>
+          <w:numId w:val="6"/>
+        </w:numPr>
+        <w:spacing w:line="276" w:lineRule="auto"/>
+        <w:rPr>
+          <w:rFonts w:ascii="Times New Roman" w:hAnsi="Times New Roman" w:cs="Times New Roman"/>
+        </w:rPr>
+      </w:pPr>
+      <w:r>
+        <w:rPr>
+          <w:rFonts w:ascii="Times New Roman" w:hAnsi="Times New Roman" w:cs="Times New Roman"/>
+        </w:rPr>
+        <w:t>l’applicazione della suddivisione adattiva</w:t>
+      </w:r>
+    </w:p>
+    <w:p>
+      <w:pPr>
+        <w:pStyle w:val="Paragrafoelenco"/>
+        <w:numPr>
+          <w:ilvl w:val="0"/>
+          <w:numId w:val="6"/>
+        </w:numPr>
+        <w:spacing w:line="276" w:lineRule="auto"/>
+        <w:rPr>
+          <w:rFonts w:ascii="Times New Roman" w:hAnsi="Times New Roman" w:cs="Times New Roman"/>
+        </w:rPr>
+      </w:pPr>
+      <w:r>
+        <w:rPr>
+          <w:rFonts w:ascii="Times New Roman" w:hAnsi="Times New Roman" w:cs="Times New Roman"/>
+        </w:rPr>
+        <w:t xml:space="preserve">gestione di </w:t>
+      </w:r>
+      <w:r>
+        <w:rPr>
+          <w:rFonts w:ascii="Times New Roman" w:hAnsi="Times New Roman" w:cs="Times New Roman"/>
+        </w:rPr>
+        <w:t xml:space="preserve">curve di Bézier a tratti della relativa discontinuità. </w:t>
+      </w:r>
+    </w:p>
+    <w:p>
+      <w:pPr>
+        <w:spacing w:line="276" w:lineRule="auto"/>
+        <w:rPr>
+          <w:rFonts w:ascii="Times New Roman" w:hAnsi="Times New Roman" w:cs="Times New Roman"/>
+        </w:rPr>
+      </w:pPr>
+      <w:r>
+        <w:rPr>
+          <w:rFonts w:ascii="Times New Roman" w:hAnsi="Times New Roman" w:cs="Times New Roman"/>
+        </w:rPr>
+        <w:t>È stato scelto il punto</w:t>
+      </w:r>
+      <w:r>
+        <w:rPr>
+          <w:rFonts w:ascii="Times New Roman" w:hAnsi="Times New Roman" w:cs="Times New Roman"/>
+        </w:rPr>
+        <w:t xml:space="preserve"> a), quindi il “</w:t>
+      </w:r>
+      <w:r>
+        <w:rPr>
+          <w:rFonts w:ascii="Times New Roman" w:hAnsi="Times New Roman" w:cs="Times New Roman"/>
+        </w:rPr>
+        <w:t>disegno di una curva di B</w:t>
+      </w:r>
+      <w:r>
+        <w:rPr>
+          <w:rFonts w:ascii="Times New Roman" w:hAnsi="Times New Roman" w:cs="Times New Roman"/>
+        </w:rPr>
+        <w:t>é</w:t>
+      </w:r>
+      <w:r>
+        <w:rPr>
+          <w:rFonts w:ascii="Times New Roman" w:hAnsi="Times New Roman" w:cs="Times New Roman"/>
+        </w:rPr>
+        <w:t>zier mediante algoritmo ottimizzato basato sulla suddivisione ada</w:t>
+      </w:r>
+      <w:r>
+        <w:rPr>
+          <w:rFonts w:ascii="Times New Roman" w:hAnsi="Times New Roman" w:cs="Times New Roman"/>
+        </w:rPr>
+        <w:t>t</w:t>
+      </w:r>
+      <w:r>
+        <w:rPr>
+          <w:rFonts w:ascii="Times New Roman" w:hAnsi="Times New Roman" w:cs="Times New Roman"/>
+        </w:rPr>
+        <w:t>tiva</w:t>
+      </w:r>
+      <w:r>
+        <w:rPr>
+          <w:rFonts w:ascii="Times New Roman" w:hAnsi="Times New Roman" w:cs="Times New Roman"/>
+        </w:rPr>
+        <w:t xml:space="preserve">”. La suddivisione adattiva mira ad ottimizzare l’algoritmo precedente “adattando” il numero di punti (e quindi di segmenti) in base alle caratteristiche della curva. Si prevede che ad ogni iterazione, </w:t>
+      </w:r>
     </w:p>
     <w:sectPr>
       <w:pgSz w:w="11906" w:h="16838"/>
@@ -15,6 +824,582 @@
     </w:sectPr>
   </w:body>
 </w:document>
+</file>
+
+<file path=word/numbering.xml><?xml version="1.0" encoding="utf-8"?>
+<w:numbering xmlns:wpc="http://schemas.microsoft.com/office/word/2010/wordprocessingCanvas" xmlns:cx="http://schemas.microsoft.com/office/drawing/2014/chartex" xmlns:cx1="http://schemas.microsoft.com/office/drawing/2015/9/8/chartex" xmlns:cx2="http://schemas.microsoft.com/office/drawing/2015/10/21/chartex" xmlns:cx3="http://schemas.microsoft.com/office/drawing/2016/5/9/chartex" xmlns:cx4="http://schemas.microsoft.com/office/drawing/2016/5/10/chartex" xmlns:cx5="http://schemas.microsoft.com/office/drawing/2016/5/11/chartex" xmlns:cx6="http://schemas.microsoft.com/office/drawing/2016/5/12/chartex" xmlns:cx7="http://schemas.microsoft.com/office/drawing/2016/5/13/chartex" xmlns:cx8="http://schemas.microsoft.com/office/drawing/2016/5/14/chartex" xmlns:mc="http://schemas.openxmlformats.org/markup-compatibility/2006" xmlns:aink="http://schemas.microsoft.com/office/drawing/2016/ink" xmlns:am3d="http://schemas.microsoft.com/office/drawing/2017/model3d" xmlns:o="urn:schemas-microsoft-com:office:office" xmlns:r="http://schemas.openxmlformats.org/officeDocument/2006/relationships" xmlns:m="http://schemas.openxmlformats.org/officeDocument/2006/math" xmlns:v="urn:schemas-microsoft-com:vml" xmlns:wp14="http://schemas.microsoft.com/office/word/2010/wordprocessingDrawing" xmlns:wp="http://schemas.openxmlformats.org/drawingml/2006/wordprocessingDrawing" xmlns:w10="urn:schemas-microsoft-com:office:word" xmlns:w="http://schemas.openxmlformats.org/wordprocessingml/2006/main" xmlns:w14="http://schemas.microsoft.com/office/word/2010/wordml" xmlns:w15="http://schemas.microsoft.com/office/word/2012/wordml" xmlns:w16cex="http://schemas.microsoft.com/office/word/2018/wordml/cex" xmlns:w16cid="http://schemas.microsoft.com/office/word/2016/wordml/cid" xmlns:w16="http://schemas.microsoft.com/office/word/2018/wordml" xmlns:w16sdtdh="http://schemas.microsoft.com/office/word/2020/wordml/sdtdatahash" xmlns:w16se="http://schemas.microsoft.com/office/word/2015/wordml/symex" xmlns:wpg="http://schemas.microsoft.com/office/word/2010/wordprocessingGroup" xmlns:wpi="http://schemas.microsoft.com/office/word/2010/wordprocessingInk" xmlns:wne="http://schemas.microsoft.com/office/word/2006/wordml" xmlns:wps="http://schemas.microsoft.com/office/word/2010/wordprocessingShape" mc:Ignorable="w14 w15 w16se w16cid w16 w16cex w16sdtdh wp14">
+  <w:abstractNum w:abstractNumId="0" w15:restartNumberingAfterBreak="0">
+    <w:nsid w:val="072E2D19"/>
+    <w:multiLevelType w:val="hybridMultilevel"/>
+    <w:tmpl w:val="40DC9ABA"/>
+    <w:lvl w:ilvl="0" w:tplc="0410000F">
+      <w:numFmt w:val="decimal"/>
+      <w:lvlText w:val="%1."/>
+      <w:lvlJc w:val="left"/>
+      <w:pPr>
+        <w:ind w:left="720" w:hanging="360"/>
+      </w:pPr>
+      <w:rPr>
+        <w:rFonts w:hint="default"/>
+      </w:rPr>
+    </w:lvl>
+    <w:lvl w:ilvl="1" w:tplc="04100019" w:tentative="1">
+      <w:start w:val="1"/>
+      <w:numFmt w:val="lowerLetter"/>
+      <w:lvlText w:val="%2."/>
+      <w:lvlJc w:val="left"/>
+      <w:pPr>
+        <w:ind w:left="1440" w:hanging="360"/>
+      </w:pPr>
+    </w:lvl>
+    <w:lvl w:ilvl="2" w:tplc="0410001B" w:tentative="1">
+      <w:start w:val="1"/>
+      <w:numFmt w:val="lowerRoman"/>
+      <w:lvlText w:val="%3."/>
+      <w:lvlJc w:val="right"/>
+      <w:pPr>
+        <w:ind w:left="2160" w:hanging="180"/>
+      </w:pPr>
+    </w:lvl>
+    <w:lvl w:ilvl="3" w:tplc="0410000F" w:tentative="1">
+      <w:start w:val="1"/>
+      <w:numFmt w:val="decimal"/>
+      <w:lvlText w:val="%4."/>
+      <w:lvlJc w:val="left"/>
+      <w:pPr>
+        <w:ind w:left="2880" w:hanging="360"/>
+      </w:pPr>
+    </w:lvl>
+    <w:lvl w:ilvl="4" w:tplc="04100019" w:tentative="1">
+      <w:start w:val="1"/>
+      <w:numFmt w:val="lowerLetter"/>
+      <w:lvlText w:val="%5."/>
+      <w:lvlJc w:val="left"/>
+      <w:pPr>
+        <w:ind w:left="3600" w:hanging="360"/>
+      </w:pPr>
+    </w:lvl>
+    <w:lvl w:ilvl="5" w:tplc="0410001B" w:tentative="1">
+      <w:start w:val="1"/>
+      <w:numFmt w:val="lowerRoman"/>
+      <w:lvlText w:val="%6."/>
+      <w:lvlJc w:val="right"/>
+      <w:pPr>
+        <w:ind w:left="4320" w:hanging="180"/>
+      </w:pPr>
+    </w:lvl>
+    <w:lvl w:ilvl="6" w:tplc="0410000F" w:tentative="1">
+      <w:start w:val="1"/>
+      <w:numFmt w:val="decimal"/>
+      <w:lvlText w:val="%7."/>
+      <w:lvlJc w:val="left"/>
+      <w:pPr>
+        <w:ind w:left="5040" w:hanging="360"/>
+      </w:pPr>
+    </w:lvl>
+    <w:lvl w:ilvl="7" w:tplc="04100019" w:tentative="1">
+      <w:start w:val="1"/>
+      <w:numFmt w:val="lowerLetter"/>
+      <w:lvlText w:val="%8."/>
+      <w:lvlJc w:val="left"/>
+      <w:pPr>
+        <w:ind w:left="5760" w:hanging="360"/>
+      </w:pPr>
+    </w:lvl>
+    <w:lvl w:ilvl="8" w:tplc="0410001B" w:tentative="1">
+      <w:start w:val="1"/>
+      <w:numFmt w:val="lowerRoman"/>
+      <w:lvlText w:val="%9."/>
+      <w:lvlJc w:val="right"/>
+      <w:pPr>
+        <w:ind w:left="6480" w:hanging="180"/>
+      </w:pPr>
+    </w:lvl>
+  </w:abstractNum>
+  <w:abstractNum w:abstractNumId="1" w15:restartNumberingAfterBreak="0">
+    <w:nsid w:val="430131F5"/>
+    <w:multiLevelType w:val="hybridMultilevel"/>
+    <w:tmpl w:val="512A49F0"/>
+    <w:lvl w:ilvl="0" w:tplc="0410000F">
+      <w:numFmt w:val="decimal"/>
+      <w:lvlText w:val="%1."/>
+      <w:lvlJc w:val="left"/>
+      <w:pPr>
+        <w:ind w:left="360" w:hanging="360"/>
+      </w:pPr>
+      <w:rPr>
+        <w:rFonts w:hint="default"/>
+      </w:rPr>
+    </w:lvl>
+    <w:lvl w:ilvl="1" w:tplc="04100019" w:tentative="1">
+      <w:start w:val="1"/>
+      <w:numFmt w:val="lowerLetter"/>
+      <w:lvlText w:val="%2."/>
+      <w:lvlJc w:val="left"/>
+      <w:pPr>
+        <w:ind w:left="1080" w:hanging="360"/>
+      </w:pPr>
+    </w:lvl>
+    <w:lvl w:ilvl="2" w:tplc="0410001B" w:tentative="1">
+      <w:start w:val="1"/>
+      <w:numFmt w:val="lowerRoman"/>
+      <w:lvlText w:val="%3."/>
+      <w:lvlJc w:val="right"/>
+      <w:pPr>
+        <w:ind w:left="1800" w:hanging="180"/>
+      </w:pPr>
+    </w:lvl>
+    <w:lvl w:ilvl="3" w:tplc="0410000F" w:tentative="1">
+      <w:start w:val="1"/>
+      <w:numFmt w:val="decimal"/>
+      <w:lvlText w:val="%4."/>
+      <w:lvlJc w:val="left"/>
+      <w:pPr>
+        <w:ind w:left="2520" w:hanging="360"/>
+      </w:pPr>
+    </w:lvl>
+    <w:lvl w:ilvl="4" w:tplc="04100019" w:tentative="1">
+      <w:start w:val="1"/>
+      <w:numFmt w:val="lowerLetter"/>
+      <w:lvlText w:val="%5."/>
+      <w:lvlJc w:val="left"/>
+      <w:pPr>
+        <w:ind w:left="3240" w:hanging="360"/>
+      </w:pPr>
+    </w:lvl>
+    <w:lvl w:ilvl="5" w:tplc="0410001B" w:tentative="1">
+      <w:start w:val="1"/>
+      <w:numFmt w:val="lowerRoman"/>
+      <w:lvlText w:val="%6."/>
+      <w:lvlJc w:val="right"/>
+      <w:pPr>
+        <w:ind w:left="3960" w:hanging="180"/>
+      </w:pPr>
+    </w:lvl>
+    <w:lvl w:ilvl="6" w:tplc="0410000F" w:tentative="1">
+      <w:start w:val="1"/>
+      <w:numFmt w:val="decimal"/>
+      <w:lvlText w:val="%7."/>
+      <w:lvlJc w:val="left"/>
+      <w:pPr>
+        <w:ind w:left="4680" w:hanging="360"/>
+      </w:pPr>
+    </w:lvl>
+    <w:lvl w:ilvl="7" w:tplc="04100019" w:tentative="1">
+      <w:start w:val="1"/>
+      <w:numFmt w:val="lowerLetter"/>
+      <w:lvlText w:val="%8."/>
+      <w:lvlJc w:val="left"/>
+      <w:pPr>
+        <w:ind w:left="5400" w:hanging="360"/>
+      </w:pPr>
+    </w:lvl>
+    <w:lvl w:ilvl="8" w:tplc="0410001B" w:tentative="1">
+      <w:start w:val="1"/>
+      <w:numFmt w:val="lowerRoman"/>
+      <w:lvlText w:val="%9."/>
+      <w:lvlJc w:val="right"/>
+      <w:pPr>
+        <w:ind w:left="6120" w:hanging="180"/>
+      </w:pPr>
+    </w:lvl>
+  </w:abstractNum>
+  <w:abstractNum w:abstractNumId="2" w15:restartNumberingAfterBreak="0">
+    <w:nsid w:val="586F5696"/>
+    <w:multiLevelType w:val="hybridMultilevel"/>
+    <w:tmpl w:val="ABBCFF48"/>
+    <w:lvl w:ilvl="0" w:tplc="04100017">
+      <w:start w:val="1"/>
+      <w:numFmt w:val="lowerLetter"/>
+      <w:lvlText w:val="%1)"/>
+      <w:lvlJc w:val="left"/>
+      <w:pPr>
+        <w:ind w:left="720" w:hanging="360"/>
+      </w:pPr>
+      <w:rPr>
+        <w:rFonts w:hint="default"/>
+      </w:rPr>
+    </w:lvl>
+    <w:lvl w:ilvl="1" w:tplc="04100019" w:tentative="1">
+      <w:start w:val="1"/>
+      <w:numFmt w:val="lowerLetter"/>
+      <w:lvlText w:val="%2."/>
+      <w:lvlJc w:val="left"/>
+      <w:pPr>
+        <w:ind w:left="1440" w:hanging="360"/>
+      </w:pPr>
+    </w:lvl>
+    <w:lvl w:ilvl="2" w:tplc="0410001B" w:tentative="1">
+      <w:start w:val="1"/>
+      <w:numFmt w:val="lowerRoman"/>
+      <w:lvlText w:val="%3."/>
+      <w:lvlJc w:val="right"/>
+      <w:pPr>
+        <w:ind w:left="2160" w:hanging="180"/>
+      </w:pPr>
+    </w:lvl>
+    <w:lvl w:ilvl="3" w:tplc="0410000F" w:tentative="1">
+      <w:start w:val="1"/>
+      <w:numFmt w:val="decimal"/>
+      <w:lvlText w:val="%4."/>
+      <w:lvlJc w:val="left"/>
+      <w:pPr>
+        <w:ind w:left="2880" w:hanging="360"/>
+      </w:pPr>
+    </w:lvl>
+    <w:lvl w:ilvl="4" w:tplc="04100019" w:tentative="1">
+      <w:start w:val="1"/>
+      <w:numFmt w:val="lowerLetter"/>
+      <w:lvlText w:val="%5."/>
+      <w:lvlJc w:val="left"/>
+      <w:pPr>
+        <w:ind w:left="3600" w:hanging="360"/>
+      </w:pPr>
+    </w:lvl>
+    <w:lvl w:ilvl="5" w:tplc="0410001B" w:tentative="1">
+      <w:start w:val="1"/>
+      <w:numFmt w:val="lowerRoman"/>
+      <w:lvlText w:val="%6."/>
+      <w:lvlJc w:val="right"/>
+      <w:pPr>
+        <w:ind w:left="4320" w:hanging="180"/>
+      </w:pPr>
+    </w:lvl>
+    <w:lvl w:ilvl="6" w:tplc="0410000F" w:tentative="1">
+      <w:start w:val="1"/>
+      <w:numFmt w:val="decimal"/>
+      <w:lvlText w:val="%7."/>
+      <w:lvlJc w:val="left"/>
+      <w:pPr>
+        <w:ind w:left="5040" w:hanging="360"/>
+      </w:pPr>
+    </w:lvl>
+    <w:lvl w:ilvl="7" w:tplc="04100019" w:tentative="1">
+      <w:start w:val="1"/>
+      <w:numFmt w:val="lowerLetter"/>
+      <w:lvlText w:val="%8."/>
+      <w:lvlJc w:val="left"/>
+      <w:pPr>
+        <w:ind w:left="5760" w:hanging="360"/>
+      </w:pPr>
+    </w:lvl>
+    <w:lvl w:ilvl="8" w:tplc="0410001B" w:tentative="1">
+      <w:start w:val="1"/>
+      <w:numFmt w:val="lowerRoman"/>
+      <w:lvlText w:val="%9."/>
+      <w:lvlJc w:val="right"/>
+      <w:pPr>
+        <w:ind w:left="6480" w:hanging="180"/>
+      </w:pPr>
+    </w:lvl>
+  </w:abstractNum>
+  <w:abstractNum w:abstractNumId="3" w15:restartNumberingAfterBreak="0">
+    <w:nsid w:val="653855D9"/>
+    <w:multiLevelType w:val="hybridMultilevel"/>
+    <w:tmpl w:val="ADEE0FB6"/>
+    <w:lvl w:ilvl="0" w:tplc="0410000F">
+      <w:numFmt w:val="decimal"/>
+      <w:lvlText w:val="%1."/>
+      <w:lvlJc w:val="left"/>
+      <w:pPr>
+        <w:ind w:left="720" w:hanging="360"/>
+      </w:pPr>
+      <w:rPr>
+        <w:rFonts w:hint="default"/>
+      </w:rPr>
+    </w:lvl>
+    <w:lvl w:ilvl="1" w:tplc="04100019" w:tentative="1">
+      <w:start w:val="1"/>
+      <w:numFmt w:val="lowerLetter"/>
+      <w:lvlText w:val="%2."/>
+      <w:lvlJc w:val="left"/>
+      <w:pPr>
+        <w:ind w:left="1440" w:hanging="360"/>
+      </w:pPr>
+    </w:lvl>
+    <w:lvl w:ilvl="2" w:tplc="0410001B" w:tentative="1">
+      <w:start w:val="1"/>
+      <w:numFmt w:val="lowerRoman"/>
+      <w:lvlText w:val="%3."/>
+      <w:lvlJc w:val="right"/>
+      <w:pPr>
+        <w:ind w:left="2160" w:hanging="180"/>
+      </w:pPr>
+    </w:lvl>
+    <w:lvl w:ilvl="3" w:tplc="0410000F" w:tentative="1">
+      <w:start w:val="1"/>
+      <w:numFmt w:val="decimal"/>
+      <w:lvlText w:val="%4."/>
+      <w:lvlJc w:val="left"/>
+      <w:pPr>
+        <w:ind w:left="2880" w:hanging="360"/>
+      </w:pPr>
+    </w:lvl>
+    <w:lvl w:ilvl="4" w:tplc="04100019" w:tentative="1">
+      <w:start w:val="1"/>
+      <w:numFmt w:val="lowerLetter"/>
+      <w:lvlText w:val="%5."/>
+      <w:lvlJc w:val="left"/>
+      <w:pPr>
+        <w:ind w:left="3600" w:hanging="360"/>
+      </w:pPr>
+    </w:lvl>
+    <w:lvl w:ilvl="5" w:tplc="0410001B" w:tentative="1">
+      <w:start w:val="1"/>
+      <w:numFmt w:val="lowerRoman"/>
+      <w:lvlText w:val="%6."/>
+      <w:lvlJc w:val="right"/>
+      <w:pPr>
+        <w:ind w:left="4320" w:hanging="180"/>
+      </w:pPr>
+    </w:lvl>
+    <w:lvl w:ilvl="6" w:tplc="0410000F" w:tentative="1">
+      <w:start w:val="1"/>
+      <w:numFmt w:val="decimal"/>
+      <w:lvlText w:val="%7."/>
+      <w:lvlJc w:val="left"/>
+      <w:pPr>
+        <w:ind w:left="5040" w:hanging="360"/>
+      </w:pPr>
+    </w:lvl>
+    <w:lvl w:ilvl="7" w:tplc="04100019" w:tentative="1">
+      <w:start w:val="1"/>
+      <w:numFmt w:val="lowerLetter"/>
+      <w:lvlText w:val="%8."/>
+      <w:lvlJc w:val="left"/>
+      <w:pPr>
+        <w:ind w:left="5760" w:hanging="360"/>
+      </w:pPr>
+    </w:lvl>
+    <w:lvl w:ilvl="8" w:tplc="0410001B" w:tentative="1">
+      <w:start w:val="1"/>
+      <w:numFmt w:val="lowerRoman"/>
+      <w:lvlText w:val="%9."/>
+      <w:lvlJc w:val="right"/>
+      <w:pPr>
+        <w:ind w:left="6480" w:hanging="180"/>
+      </w:pPr>
+    </w:lvl>
+  </w:abstractNum>
+  <w:abstractNum w:abstractNumId="4" w15:restartNumberingAfterBreak="0">
+    <w:nsid w:val="75273D07"/>
+    <w:multiLevelType w:val="hybridMultilevel"/>
+    <w:tmpl w:val="FEAEF030"/>
+    <w:lvl w:ilvl="0" w:tplc="0410000F">
+      <w:numFmt w:val="decimal"/>
+      <w:lvlText w:val="%1."/>
+      <w:lvlJc w:val="left"/>
+      <w:pPr>
+        <w:ind w:left="720" w:hanging="360"/>
+      </w:pPr>
+      <w:rPr>
+        <w:rFonts w:hint="default"/>
+      </w:rPr>
+    </w:lvl>
+    <w:lvl w:ilvl="1" w:tplc="04100019" w:tentative="1">
+      <w:start w:val="1"/>
+      <w:numFmt w:val="lowerLetter"/>
+      <w:lvlText w:val="%2."/>
+      <w:lvlJc w:val="left"/>
+      <w:pPr>
+        <w:ind w:left="1440" w:hanging="360"/>
+      </w:pPr>
+    </w:lvl>
+    <w:lvl w:ilvl="2" w:tplc="0410001B" w:tentative="1">
+      <w:start w:val="1"/>
+      <w:numFmt w:val="lowerRoman"/>
+      <w:lvlText w:val="%3."/>
+      <w:lvlJc w:val="right"/>
+      <w:pPr>
+        <w:ind w:left="2160" w:hanging="180"/>
+      </w:pPr>
+    </w:lvl>
+    <w:lvl w:ilvl="3" w:tplc="0410000F" w:tentative="1">
+      <w:start w:val="1"/>
+      <w:numFmt w:val="decimal"/>
+      <w:lvlText w:val="%4."/>
+      <w:lvlJc w:val="left"/>
+      <w:pPr>
+        <w:ind w:left="2880" w:hanging="360"/>
+      </w:pPr>
+    </w:lvl>
+    <w:lvl w:ilvl="4" w:tplc="04100019" w:tentative="1">
+      <w:start w:val="1"/>
+      <w:numFmt w:val="lowerLetter"/>
+      <w:lvlText w:val="%5."/>
+      <w:lvlJc w:val="left"/>
+      <w:pPr>
+        <w:ind w:left="3600" w:hanging="360"/>
+      </w:pPr>
+    </w:lvl>
+    <w:lvl w:ilvl="5" w:tplc="0410001B" w:tentative="1">
+      <w:start w:val="1"/>
+      <w:numFmt w:val="lowerRoman"/>
+      <w:lvlText w:val="%6."/>
+      <w:lvlJc w:val="right"/>
+      <w:pPr>
+        <w:ind w:left="4320" w:hanging="180"/>
+      </w:pPr>
+    </w:lvl>
+    <w:lvl w:ilvl="6" w:tplc="0410000F" w:tentative="1">
+      <w:start w:val="1"/>
+      <w:numFmt w:val="decimal"/>
+      <w:lvlText w:val="%7."/>
+      <w:lvlJc w:val="left"/>
+      <w:pPr>
+        <w:ind w:left="5040" w:hanging="360"/>
+      </w:pPr>
+    </w:lvl>
+    <w:lvl w:ilvl="7" w:tplc="04100019" w:tentative="1">
+      <w:start w:val="1"/>
+      <w:numFmt w:val="lowerLetter"/>
+      <w:lvlText w:val="%8."/>
+      <w:lvlJc w:val="left"/>
+      <w:pPr>
+        <w:ind w:left="5760" w:hanging="360"/>
+      </w:pPr>
+    </w:lvl>
+    <w:lvl w:ilvl="8" w:tplc="0410001B" w:tentative="1">
+      <w:start w:val="1"/>
+      <w:numFmt w:val="lowerRoman"/>
+      <w:lvlText w:val="%9."/>
+      <w:lvlJc w:val="right"/>
+      <w:pPr>
+        <w:ind w:left="6480" w:hanging="180"/>
+      </w:pPr>
+    </w:lvl>
+  </w:abstractNum>
+  <w:abstractNum w:abstractNumId="5" w15:restartNumberingAfterBreak="0">
+    <w:nsid w:val="7FAC4EF4"/>
+    <w:multiLevelType w:val="hybridMultilevel"/>
+    <w:tmpl w:val="AFC818C0"/>
+    <w:lvl w:ilvl="0" w:tplc="3B34C240">
+      <w:numFmt w:val="bullet"/>
+      <w:lvlText w:val="-"/>
+      <w:lvlJc w:val="left"/>
+      <w:pPr>
+        <w:ind w:left="720" w:hanging="360"/>
+      </w:pPr>
+      <w:rPr>
+        <w:rFonts w:ascii="Times New Roman" w:eastAsiaTheme="minorHAnsi" w:hAnsi="Times New Roman" w:cs="Times New Roman" w:hint="default"/>
+      </w:rPr>
+    </w:lvl>
+    <w:lvl w:ilvl="1" w:tplc="04100003" w:tentative="1">
+      <w:start w:val="1"/>
+      <w:numFmt w:val="bullet"/>
+      <w:lvlText w:val="o"/>
+      <w:lvlJc w:val="left"/>
+      <w:pPr>
+        <w:ind w:left="1440" w:hanging="360"/>
+      </w:pPr>
+      <w:rPr>
+        <w:rFonts w:ascii="Courier New" w:hAnsi="Courier New" w:cs="Courier New" w:hint="default"/>
+      </w:rPr>
+    </w:lvl>
+    <w:lvl w:ilvl="2" w:tplc="04100005" w:tentative="1">
+      <w:start w:val="1"/>
+      <w:numFmt w:val="bullet"/>
+      <w:lvlText w:val=""/>
+      <w:lvlJc w:val="left"/>
+      <w:pPr>
+        <w:ind w:left="2160" w:hanging="360"/>
+      </w:pPr>
+      <w:rPr>
+        <w:rFonts w:ascii="Wingdings" w:hAnsi="Wingdings" w:hint="default"/>
+      </w:rPr>
+    </w:lvl>
+    <w:lvl w:ilvl="3" w:tplc="04100001" w:tentative="1">
+      <w:start w:val="1"/>
+      <w:numFmt w:val="bullet"/>
+      <w:lvlText w:val=""/>
+      <w:lvlJc w:val="left"/>
+      <w:pPr>
+        <w:ind w:left="2880" w:hanging="360"/>
+      </w:pPr>
+      <w:rPr>
+        <w:rFonts w:ascii="Symbol" w:hAnsi="Symbol" w:hint="default"/>
+      </w:rPr>
+    </w:lvl>
+    <w:lvl w:ilvl="4" w:tplc="04100003" w:tentative="1">
+      <w:start w:val="1"/>
+      <w:numFmt w:val="bullet"/>
+      <w:lvlText w:val="o"/>
+      <w:lvlJc w:val="left"/>
+      <w:pPr>
+        <w:ind w:left="3600" w:hanging="360"/>
+      </w:pPr>
+      <w:rPr>
+        <w:rFonts w:ascii="Courier New" w:hAnsi="Courier New" w:cs="Courier New" w:hint="default"/>
+      </w:rPr>
+    </w:lvl>
+    <w:lvl w:ilvl="5" w:tplc="04100005" w:tentative="1">
+      <w:start w:val="1"/>
+      <w:numFmt w:val="bullet"/>
+      <w:lvlText w:val=""/>
+      <w:lvlJc w:val="left"/>
+      <w:pPr>
+        <w:ind w:left="4320" w:hanging="360"/>
+      </w:pPr>
+      <w:rPr>
+        <w:rFonts w:ascii="Wingdings" w:hAnsi="Wingdings" w:hint="default"/>
+      </w:rPr>
+    </w:lvl>
+    <w:lvl w:ilvl="6" w:tplc="04100001" w:tentative="1">
+      <w:start w:val="1"/>
+      <w:numFmt w:val="bullet"/>
+      <w:lvlText w:val=""/>
+      <w:lvlJc w:val="left"/>
+      <w:pPr>
+        <w:ind w:left="5040" w:hanging="360"/>
+      </w:pPr>
+      <w:rPr>
+        <w:rFonts w:ascii="Symbol" w:hAnsi="Symbol" w:hint="default"/>
+      </w:rPr>
+    </w:lvl>
+    <w:lvl w:ilvl="7" w:tplc="04100003" w:tentative="1">
+      <w:start w:val="1"/>
+      <w:numFmt w:val="bullet"/>
+      <w:lvlText w:val="o"/>
+      <w:lvlJc w:val="left"/>
+      <w:pPr>
+        <w:ind w:left="5760" w:hanging="360"/>
+      </w:pPr>
+      <w:rPr>
+        <w:rFonts w:ascii="Courier New" w:hAnsi="Courier New" w:cs="Courier New" w:hint="default"/>
+      </w:rPr>
+    </w:lvl>
+    <w:lvl w:ilvl="8" w:tplc="04100005" w:tentative="1">
+      <w:start w:val="1"/>
+      <w:numFmt w:val="bullet"/>
+      <w:lvlText w:val=""/>
+      <w:lvlJc w:val="left"/>
+      <w:pPr>
+        <w:ind w:left="6480" w:hanging="360"/>
+      </w:pPr>
+      <w:rPr>
+        <w:rFonts w:ascii="Wingdings" w:hAnsi="Wingdings" w:hint="default"/>
+      </w:rPr>
+    </w:lvl>
+  </w:abstractNum>
+  <w:num w:numId="1">
+    <w:abstractNumId w:val="4"/>
+  </w:num>
+  <w:num w:numId="2">
+    <w:abstractNumId w:val="1"/>
+  </w:num>
+  <w:num w:numId="3">
+    <w:abstractNumId w:val="0"/>
+  </w:num>
+  <w:num w:numId="4">
+    <w:abstractNumId w:val="3"/>
+  </w:num>
+  <w:num w:numId="5">
+    <w:abstractNumId w:val="5"/>
+  </w:num>
+  <w:num w:numId="6">
+    <w:abstractNumId w:val="2"/>
+  </w:num>
+</w:numbering>
 </file>
 
 <file path=word/styles.xml><?xml version="1.0" encoding="utf-8"?>
@@ -416,6 +1801,27 @@
     <w:name w:val="Normal"/>
     <w:qFormat/>
   </w:style>
+  <w:style w:type="paragraph" w:styleId="Titolo1">
+    <w:name w:val="heading 1"/>
+    <w:basedOn w:val="Normale"/>
+    <w:next w:val="Normale"/>
+    <w:link w:val="Titolo1Carattere"/>
+    <w:uiPriority w:val="9"/>
+    <w:qFormat/>
+    <w:rsid w:val="00666F86"/>
+    <w:pPr>
+      <w:keepNext/>
+      <w:keepLines/>
+      <w:spacing w:before="240" w:after="0"/>
+      <w:outlineLvl w:val="0"/>
+    </w:pPr>
+    <w:rPr>
+      <w:rFonts w:asciiTheme="majorHAnsi" w:eastAsiaTheme="majorEastAsia" w:hAnsiTheme="majorHAnsi" w:cstheme="majorBidi"/>
+      <w:color w:val="2F5496" w:themeColor="accent1" w:themeShade="BF"/>
+      <w:sz w:val="32"/>
+      <w:szCs w:val="32"/>
+    </w:rPr>
+  </w:style>
   <w:style w:type="character" w:default="1" w:styleId="Carpredefinitoparagrafo">
     <w:name w:val="Default Paragraph Font"/>
     <w:uiPriority w:val="1"/>
@@ -442,6 +1848,40 @@
     <w:uiPriority w:val="99"/>
     <w:semiHidden/>
     <w:unhideWhenUsed/>
+  </w:style>
+  <w:style w:type="paragraph" w:styleId="Paragrafoelenco">
+    <w:name w:val="List Paragraph"/>
+    <w:basedOn w:val="Normale"/>
+    <w:uiPriority w:val="34"/>
+    <w:qFormat/>
+    <w:rsid w:val="00666F86"/>
+    <w:pPr>
+      <w:ind w:left="720"/>
+      <w:contextualSpacing/>
+    </w:pPr>
+  </w:style>
+  <w:style w:type="character" w:customStyle="1" w:styleId="Titolo1Carattere">
+    <w:name w:val="Titolo 1 Carattere"/>
+    <w:basedOn w:val="Carpredefinitoparagrafo"/>
+    <w:link w:val="Titolo1"/>
+    <w:uiPriority w:val="9"/>
+    <w:rsid w:val="00666F86"/>
+    <w:rPr>
+      <w:rFonts w:asciiTheme="majorHAnsi" w:eastAsiaTheme="majorEastAsia" w:hAnsiTheme="majorHAnsi" w:cstheme="majorBidi"/>
+      <w:color w:val="2F5496" w:themeColor="accent1" w:themeShade="BF"/>
+      <w:sz w:val="32"/>
+      <w:szCs w:val="32"/>
+    </w:rPr>
+  </w:style>
+  <w:style w:type="character" w:styleId="Testosegnaposto">
+    <w:name w:val="Placeholder Text"/>
+    <w:basedOn w:val="Carpredefinitoparagrafo"/>
+    <w:uiPriority w:val="99"/>
+    <w:semiHidden/>
+    <w:rsid w:val="00475DFD"/>
+    <w:rPr>
+      <w:color w:val="808080"/>
+    </w:rPr>
   </w:style>
 </w:styles>
 </file>
@@ -739,4 +2179,16 @@
     </a:ext>
   </a:extLst>
 </a:theme>
+</file>
+
+<file path=customXml/item1.xml><?xml version="1.0" encoding="utf-8"?>
+<b:Sources xmlns:b="http://schemas.openxmlformats.org/officeDocument/2006/bibliography" xmlns="http://schemas.openxmlformats.org/officeDocument/2006/bibliography" SelectedStyle="\APASixthEditionOfficeOnline.xsl" StyleName="APA" Version="6"/>
+</file>
+
+<file path=customXml/itemProps1.xml><?xml version="1.0" encoding="utf-8"?>
+<ds:datastoreItem xmlns:ds="http://schemas.openxmlformats.org/officeDocument/2006/customXml" ds:itemID="{B417DC96-110A-4643-8E8D-4F0FB0C1E27E}">
+  <ds:schemaRefs>
+    <ds:schemaRef ds:uri="http://schemas.openxmlformats.org/officeDocument/2006/bibliography"/>
+  </ds:schemaRefs>
+</ds:datastoreItem>
 </file>
</xml_diff>

<commit_message>
Added LAB_03 folder and relation
</commit_message>
<xml_diff>
--- a/Relazioni_di_laboratorio/LAB_01.docx
+++ b/Relazioni_di_laboratorio/LAB_01.docx
@@ -257,47 +257,7 @@
           <w:i/>
           <w:iCs/>
         </w:rPr>
-        <w:t>d</w:t>
-      </w:r>
-      <w:r>
-        <w:rPr>
-          <w:rFonts w:ascii="Times New Roman" w:hAnsi="Times New Roman" w:cs="Times New Roman"/>
-          <w:i/>
-          <w:iCs/>
-        </w:rPr>
-        <w:t>isegnare la curva di B</w:t>
-      </w:r>
-      <w:r>
-        <w:rPr>
-          <w:rFonts w:ascii="Times New Roman" w:hAnsi="Times New Roman" w:cs="Times New Roman"/>
-          <w:i/>
-          <w:iCs/>
-        </w:rPr>
-        <w:t>é</w:t>
-      </w:r>
-      <w:r>
-        <w:rPr>
-          <w:rFonts w:ascii="Times New Roman" w:hAnsi="Times New Roman" w:cs="Times New Roman"/>
-          <w:i/>
-          <w:iCs/>
-        </w:rPr>
-        <w:t>zier a partire dai punti di controllo inseriti, utilizzando l’algoritmo di d</w:t>
-      </w:r>
-      <w:r>
-        <w:rPr>
-          <w:rFonts w:ascii="Times New Roman" w:hAnsi="Times New Roman" w:cs="Times New Roman"/>
-          <w:i/>
-          <w:iCs/>
-        </w:rPr>
-        <w:t xml:space="preserve">e </w:t>
-      </w:r>
-      <w:r>
-        <w:rPr>
-          <w:rFonts w:ascii="Times New Roman" w:hAnsi="Times New Roman" w:cs="Times New Roman"/>
-          <w:i/>
-          <w:iCs/>
-        </w:rPr>
-        <w:t>Casteljau</w:t>
+        <w:t>disegnare la curva di Bézier a partire dai punti di controllo inseriti, utilizzando l’algoritmo di de Casteljau</w:t>
       </w:r>
       <w:r>
         <w:rPr>
@@ -380,6 +340,7 @@
       <w:r>
         <w:rPr>
           <w:rFonts w:ascii="Times New Roman" w:hAnsi="Times New Roman" w:cs="Times New Roman"/>
+          <w:noProof/>
         </w:rPr>
         <w:drawing>
           <wp:inline distT="0" distB="0" distL="0" distR="0" wp14:anchorId="03A7B561" wp14:editId="1135FF6D">
@@ -813,7 +774,13 @@
         <w:rPr>
           <w:rFonts w:ascii="Times New Roman" w:hAnsi="Times New Roman" w:cs="Times New Roman"/>
         </w:rPr>
-        <w:t xml:space="preserve">”. La suddivisione adattiva mira ad ottimizzare l’algoritmo precedente “adattando” il numero di punti (e quindi di segmenti) in base alle caratteristiche della curva. Si prevede che ad ogni iterazione, </w:t>
+        <w:t>”. La suddivisione adattiva mira ad ottimizzare l’algoritmo precedente “adattando” il numero di punti (e quindi di segmenti) in base alle caratteristiche della curva. Si prevede che ad ogni iterazione</w:t>
+      </w:r>
+      <w:r>
+        <w:rPr>
+          <w:rFonts w:ascii="Times New Roman" w:hAnsi="Times New Roman" w:cs="Times New Roman"/>
+        </w:rPr>
+        <w:t xml:space="preserve">, venga esaminata la </w:t>
       </w:r>
     </w:p>
     <w:sectPr>

</xml_diff>

<commit_message>
update relazione lab 01
</commit_message>
<xml_diff>
--- a/Relazioni_di_laboratorio/LAB_01.docx
+++ b/Relazioni_di_laboratorio/LAB_01.docx
@@ -170,9 +170,9 @@
           <w:szCs w:val="24"/>
         </w:rPr>
         <w:drawing>
-          <wp:inline distT="0" distB="0" distL="0" distR="0" wp14:anchorId="4981D5C0" wp14:editId="3728113F">
-            <wp:extent cx="2519687" cy="2098964"/>
-            <wp:effectExtent l="19050" t="19050" r="13970" b="15875"/>
+          <wp:inline distT="0" distB="0" distL="0" distR="0" wp14:anchorId="4981D5C0" wp14:editId="39C6B4F2">
+            <wp:extent cx="2366010" cy="1970947"/>
+            <wp:effectExtent l="19050" t="19050" r="15240" b="10795"/>
             <wp:docPr id="1" name="Immagine 1"/>
             <wp:cNvGraphicFramePr>
               <a:graphicFrameLocks xmlns:a="http://schemas.openxmlformats.org/drawingml/2006/main" noChangeAspect="1"/>
@@ -202,7 +202,7 @@
                   <pic:spPr bwMode="auto">
                     <a:xfrm>
                       <a:off x="0" y="0"/>
-                      <a:ext cx="2535671" cy="2112279"/>
+                      <a:ext cx="2387978" cy="1989247"/>
                     </a:xfrm>
                     <a:prstGeom prst="rect">
                       <a:avLst/>
@@ -225,6 +225,17 @@
     </w:p>
     <w:p>
       <w:pPr>
+        <w:spacing w:line="276" w:lineRule="auto"/>
+        <w:jc w:val="center"/>
+        <w:rPr>
+          <w:rFonts w:ascii="Times New Roman" w:hAnsi="Times New Roman" w:cs="Times New Roman"/>
+          <w:sz w:val="24"/>
+          <w:szCs w:val="24"/>
+        </w:rPr>
+      </w:pPr>
+    </w:p>
+    <w:p>
+      <w:pPr>
         <w:pStyle w:val="Titolo1"/>
         <w:spacing w:before="0" w:after="240"/>
         <w:rPr>
@@ -261,149 +272,22 @@
       <w:r>
         <w:rPr>
           <w:rFonts w:ascii="Times New Roman" w:hAnsi="Times New Roman" w:cs="Times New Roman"/>
-          <w:sz w:val="24"/>
-          <w:szCs w:val="24"/>
-        </w:rPr>
-        <w:t xml:space="preserve">Il punto 3 della consegna </w:t>
-      </w:r>
-      <w:r>
-        <w:rPr>
-          <w:rFonts w:ascii="Times New Roman" w:hAnsi="Times New Roman" w:cs="Times New Roman"/>
-          <w:sz w:val="24"/>
-          <w:szCs w:val="24"/>
-        </w:rPr>
-        <w:t>ha richiesto</w:t>
-      </w:r>
-      <w:r>
-        <w:rPr>
-          <w:rFonts w:ascii="Times New Roman" w:hAnsi="Times New Roman" w:cs="Times New Roman"/>
-          <w:sz w:val="24"/>
-          <w:szCs w:val="24"/>
-        </w:rPr>
-        <w:t xml:space="preserve"> di “</w:t>
-      </w:r>
-      <w:r>
-        <w:rPr>
-          <w:rFonts w:ascii="Times New Roman" w:hAnsi="Times New Roman" w:cs="Times New Roman"/>
-          <w:i/>
-          <w:iCs/>
-          <w:sz w:val="24"/>
-          <w:szCs w:val="24"/>
-        </w:rPr>
-        <w:t>disegnare la curva di Bézier a partire dai punti di controllo inseriti, utilizzando l’algoritmo di de Casteljau</w:t>
-      </w:r>
-      <w:r>
-        <w:rPr>
-          <w:rFonts w:ascii="Times New Roman" w:hAnsi="Times New Roman" w:cs="Times New Roman"/>
-          <w:sz w:val="24"/>
-          <w:szCs w:val="24"/>
-        </w:rPr>
-        <w:t xml:space="preserve">”. </w:t>
-      </w:r>
-      <w:r>
-        <w:rPr>
-          <w:rFonts w:ascii="Times New Roman" w:hAnsi="Times New Roman" w:cs="Times New Roman"/>
-          <w:sz w:val="24"/>
-          <w:szCs w:val="24"/>
-        </w:rPr>
-        <w:t xml:space="preserve">Per questa prima richiesta, è stato sufficiente applicare la </w:t>
-      </w:r>
-      <w:r>
-        <w:rPr>
-          <w:rFonts w:ascii="Times New Roman" w:hAnsi="Times New Roman" w:cs="Times New Roman"/>
-          <w:b/>
-          <w:bCs/>
-          <w:sz w:val="24"/>
-          <w:szCs w:val="24"/>
-        </w:rPr>
-        <w:t>discretizzazione uniforme</w:t>
-      </w:r>
-      <w:r>
-        <w:rPr>
-          <w:rFonts w:ascii="Times New Roman" w:hAnsi="Times New Roman" w:cs="Times New Roman"/>
-          <w:sz w:val="24"/>
-          <w:szCs w:val="24"/>
-        </w:rPr>
-        <w:t xml:space="preserve"> per cui si discretizza l’intervallo parametrico </w:t>
-      </w:r>
-      <m:oMath>
-        <m:r>
-          <w:rPr>
-            <w:rFonts w:ascii="Cambria Math" w:hAnsi="Cambria Math" w:cs="Times New Roman"/>
-            <w:sz w:val="24"/>
-            <w:szCs w:val="24"/>
-          </w:rPr>
-          <m:t>t=[0,1]</m:t>
-        </m:r>
-      </m:oMath>
-      <w:r>
-        <w:rPr>
-          <w:rFonts w:ascii="Times New Roman" w:hAnsi="Times New Roman" w:cs="Times New Roman"/>
-          <w:sz w:val="24"/>
-          <w:szCs w:val="24"/>
-        </w:rPr>
-        <w:t xml:space="preserve">, in </w:t>
-      </w:r>
-      <w:r>
-        <w:rPr>
-          <w:rFonts w:ascii="Times New Roman" w:hAnsi="Times New Roman" w:cs="Times New Roman"/>
-          <w:i/>
-          <w:iCs/>
-          <w:sz w:val="24"/>
-          <w:szCs w:val="24"/>
-        </w:rPr>
-        <w:t>N</w:t>
-      </w:r>
-      <w:r>
-        <w:rPr>
-          <w:rFonts w:ascii="Times New Roman" w:hAnsi="Times New Roman" w:cs="Times New Roman"/>
-          <w:sz w:val="24"/>
-          <w:szCs w:val="24"/>
-        </w:rPr>
-        <w:t xml:space="preserve"> punti equidistanti, per ognuno di questi punti si applica de Casteljau ottenendo il punto sulla curva di Bézier e la curva mostrata a schermo è la poligonale che connette questi ultimi. Ovviamente, più alto è </w:t>
-      </w:r>
-      <w:r>
-        <w:rPr>
-          <w:rFonts w:ascii="Times New Roman" w:hAnsi="Times New Roman" w:cs="Times New Roman"/>
-          <w:i/>
-          <w:iCs/>
-          <w:sz w:val="24"/>
-          <w:szCs w:val="24"/>
-        </w:rPr>
-        <w:t>N</w:t>
-      </w:r>
-      <w:r>
-        <w:rPr>
-          <w:rFonts w:ascii="Times New Roman" w:hAnsi="Times New Roman" w:cs="Times New Roman"/>
-          <w:sz w:val="24"/>
-          <w:szCs w:val="24"/>
-        </w:rPr>
-        <w:t xml:space="preserve"> più definita sarà la curva, ma più costoso sarà generarla.</w:t>
-      </w:r>
-    </w:p>
-    <w:p>
-      <w:pPr>
-        <w:spacing w:line="276" w:lineRule="auto"/>
-        <w:jc w:val="center"/>
-        <w:rPr>
-          <w:rFonts w:ascii="Times New Roman" w:hAnsi="Times New Roman" w:cs="Times New Roman"/>
-          <w:sz w:val="24"/>
-          <w:szCs w:val="24"/>
-          <w:u w:val="single"/>
-        </w:rPr>
-      </w:pPr>
-      <w:r>
-        <w:rPr>
-          <w:rFonts w:ascii="Times New Roman" w:hAnsi="Times New Roman" w:cs="Times New Roman"/>
           <w:noProof/>
           <w:sz w:val="24"/>
           <w:szCs w:val="24"/>
         </w:rPr>
-        <w:lastRenderedPageBreak/>
         <w:drawing>
-          <wp:inline distT="0" distB="0" distL="0" distR="0" wp14:anchorId="03A7B561" wp14:editId="1135FF6D">
-            <wp:extent cx="3604935" cy="2286000"/>
-            <wp:effectExtent l="19050" t="19050" r="14605" b="19050"/>
+          <wp:anchor distT="0" distB="0" distL="114300" distR="114300" simplePos="0" relativeHeight="251658240" behindDoc="0" locked="0" layoutInCell="1" allowOverlap="1" wp14:anchorId="03A7B561" wp14:editId="313ED2D9">
+            <wp:simplePos x="0" y="0"/>
+            <wp:positionH relativeFrom="margin">
+              <wp:align>right</wp:align>
+            </wp:positionH>
+            <wp:positionV relativeFrom="paragraph">
+              <wp:posOffset>664845</wp:posOffset>
+            </wp:positionV>
+            <wp:extent cx="3486785" cy="2210435"/>
+            <wp:effectExtent l="19050" t="19050" r="18415" b="18415"/>
+            <wp:wrapSquare wrapText="bothSides"/>
             <wp:docPr id="2" name="Immagine 2"/>
             <wp:cNvGraphicFramePr>
               <a:graphicFrameLocks xmlns:a="http://schemas.openxmlformats.org/drawingml/2006/main" noChangeAspect="1"/>
@@ -416,14 +300,20 @@
                     <pic:cNvPicPr/>
                   </pic:nvPicPr>
                   <pic:blipFill rotWithShape="1">
-                    <a:blip r:embed="rId7"/>
+                    <a:blip r:embed="rId7">
+                      <a:extLst>
+                        <a:ext uri="{28A0092B-C50C-407E-A947-70E740481C1C}">
+                          <a14:useLocalDpi xmlns:a14="http://schemas.microsoft.com/office/drawing/2010/main" val="0"/>
+                        </a:ext>
+                      </a:extLst>
+                    </a:blip>
                     <a:srcRect l="612" b="446"/>
                     <a:stretch/>
                   </pic:blipFill>
                   <pic:spPr bwMode="auto">
                     <a:xfrm>
                       <a:off x="0" y="0"/>
-                      <a:ext cx="3629138" cy="2301348"/>
+                      <a:ext cx="3486785" cy="2210435"/>
                     </a:xfrm>
                     <a:prstGeom prst="rect">
                       <a:avLst/>
@@ -444,8 +334,136 @@
                 </pic:pic>
               </a:graphicData>
             </a:graphic>
-          </wp:inline>
+            <wp14:sizeRelH relativeFrom="margin">
+              <wp14:pctWidth>0</wp14:pctWidth>
+            </wp14:sizeRelH>
+            <wp14:sizeRelV relativeFrom="margin">
+              <wp14:pctHeight>0</wp14:pctHeight>
+            </wp14:sizeRelV>
+          </wp:anchor>
         </w:drawing>
+      </w:r>
+      <w:r>
+        <w:rPr>
+          <w:rFonts w:ascii="Times New Roman" w:hAnsi="Times New Roman" w:cs="Times New Roman"/>
+          <w:sz w:val="24"/>
+          <w:szCs w:val="24"/>
+        </w:rPr>
+        <w:t xml:space="preserve">Il punto 3 della consegna </w:t>
+      </w:r>
+      <w:r>
+        <w:rPr>
+          <w:rFonts w:ascii="Times New Roman" w:hAnsi="Times New Roman" w:cs="Times New Roman"/>
+          <w:sz w:val="24"/>
+          <w:szCs w:val="24"/>
+        </w:rPr>
+        <w:t>ha richiesto</w:t>
+      </w:r>
+      <w:r>
+        <w:rPr>
+          <w:rFonts w:ascii="Times New Roman" w:hAnsi="Times New Roman" w:cs="Times New Roman"/>
+          <w:sz w:val="24"/>
+          <w:szCs w:val="24"/>
+        </w:rPr>
+        <w:t xml:space="preserve"> di “</w:t>
+      </w:r>
+      <w:r>
+        <w:rPr>
+          <w:rFonts w:ascii="Times New Roman" w:hAnsi="Times New Roman" w:cs="Times New Roman"/>
+          <w:i/>
+          <w:iCs/>
+          <w:sz w:val="24"/>
+          <w:szCs w:val="24"/>
+        </w:rPr>
+        <w:t>disegnare la curva di Bézier a partire dai punti di controllo inseriti, utilizzando l’algoritmo di de Casteljau</w:t>
+      </w:r>
+      <w:r>
+        <w:rPr>
+          <w:rFonts w:ascii="Times New Roman" w:hAnsi="Times New Roman" w:cs="Times New Roman"/>
+          <w:sz w:val="24"/>
+          <w:szCs w:val="24"/>
+        </w:rPr>
+        <w:t xml:space="preserve">”. </w:t>
+      </w:r>
+      <w:r>
+        <w:rPr>
+          <w:rFonts w:ascii="Times New Roman" w:hAnsi="Times New Roman" w:cs="Times New Roman"/>
+          <w:sz w:val="24"/>
+          <w:szCs w:val="24"/>
+        </w:rPr>
+        <w:t xml:space="preserve">Per questa prima richiesta, è stato sufficiente applicare la </w:t>
+      </w:r>
+      <w:r>
+        <w:rPr>
+          <w:rFonts w:ascii="Times New Roman" w:hAnsi="Times New Roman" w:cs="Times New Roman"/>
+          <w:b/>
+          <w:bCs/>
+          <w:sz w:val="24"/>
+          <w:szCs w:val="24"/>
+        </w:rPr>
+        <w:t>discretizzazione uniforme</w:t>
+      </w:r>
+      <w:r>
+        <w:rPr>
+          <w:rFonts w:ascii="Times New Roman" w:hAnsi="Times New Roman" w:cs="Times New Roman"/>
+          <w:sz w:val="24"/>
+          <w:szCs w:val="24"/>
+        </w:rPr>
+        <w:t xml:space="preserve"> per cui si discretizza l’intervallo parametrico </w:t>
+      </w:r>
+      <m:oMath>
+        <m:r>
+          <w:rPr>
+            <w:rFonts w:ascii="Cambria Math" w:hAnsi="Cambria Math" w:cs="Times New Roman"/>
+            <w:sz w:val="24"/>
+            <w:szCs w:val="24"/>
+          </w:rPr>
+          <m:t>t=[0,1]</m:t>
+        </m:r>
+      </m:oMath>
+      <w:r>
+        <w:rPr>
+          <w:rFonts w:ascii="Times New Roman" w:hAnsi="Times New Roman" w:cs="Times New Roman"/>
+          <w:sz w:val="24"/>
+          <w:szCs w:val="24"/>
+        </w:rPr>
+        <w:t xml:space="preserve">, in </w:t>
+      </w:r>
+      <w:r>
+        <w:rPr>
+          <w:rFonts w:ascii="Times New Roman" w:hAnsi="Times New Roman" w:cs="Times New Roman"/>
+          <w:i/>
+          <w:iCs/>
+          <w:sz w:val="24"/>
+          <w:szCs w:val="24"/>
+        </w:rPr>
+        <w:t>N</w:t>
+      </w:r>
+      <w:r>
+        <w:rPr>
+          <w:rFonts w:ascii="Times New Roman" w:hAnsi="Times New Roman" w:cs="Times New Roman"/>
+          <w:sz w:val="24"/>
+          <w:szCs w:val="24"/>
+        </w:rPr>
+        <w:t xml:space="preserve"> punti equidistanti, per ognuno di questi punti si applica de Casteljau ottenendo il punto sulla curva di Bézier e la curva mostrata a schermo è la poligonale che connette questi ultimi. Ovviamente, più alto è </w:t>
+      </w:r>
+      <w:r>
+        <w:rPr>
+          <w:rFonts w:ascii="Times New Roman" w:hAnsi="Times New Roman" w:cs="Times New Roman"/>
+          <w:i/>
+          <w:iCs/>
+          <w:sz w:val="24"/>
+          <w:szCs w:val="24"/>
+        </w:rPr>
+        <w:t>N</w:t>
+      </w:r>
+      <w:r>
+        <w:rPr>
+          <w:rFonts w:ascii="Times New Roman" w:hAnsi="Times New Roman" w:cs="Times New Roman"/>
+          <w:sz w:val="24"/>
+          <w:szCs w:val="24"/>
+        </w:rPr>
+        <w:t xml:space="preserve"> più definita sarà la curva, ma più costoso sarà generarla.</w:t>
       </w:r>
     </w:p>
     <w:p>
@@ -465,6 +483,7 @@
           <w:sz w:val="24"/>
           <w:szCs w:val="24"/>
         </w:rPr>
+        <w:lastRenderedPageBreak/>
         <w:drawing>
           <wp:inline distT="0" distB="0" distL="0" distR="0" wp14:anchorId="71674502" wp14:editId="487147FA">
             <wp:extent cx="5756275" cy="1309370"/>
@@ -849,8 +868,731 @@
           <w:sz w:val="24"/>
           <w:szCs w:val="24"/>
         </w:rPr>
-        <w:t xml:space="preserve">, venga esaminata la </w:t>
-      </w:r>
+        <w:t xml:space="preserve">, </w:t>
+      </w:r>
+      <w:r>
+        <w:rPr>
+          <w:rFonts w:ascii="Times New Roman" w:hAnsi="Times New Roman" w:cs="Times New Roman"/>
+          <w:sz w:val="24"/>
+          <w:szCs w:val="24"/>
+        </w:rPr>
+        <w:t xml:space="preserve">dati i punti di controllo che costituiscono la poligonale, si valuti la curva di Bézier per </w:t>
+      </w:r>
+      <w:r>
+        <w:rPr>
+          <w:rFonts w:ascii="Times New Roman" w:hAnsi="Times New Roman" w:cs="Times New Roman"/>
+          <w:i/>
+          <w:iCs/>
+          <w:sz w:val="24"/>
+          <w:szCs w:val="24"/>
+        </w:rPr>
+        <w:t>t=0.5</w:t>
+      </w:r>
+      <w:r>
+        <w:rPr>
+          <w:rFonts w:ascii="Times New Roman" w:hAnsi="Times New Roman" w:cs="Times New Roman"/>
+          <w:sz w:val="24"/>
+          <w:szCs w:val="24"/>
+        </w:rPr>
+        <w:t xml:space="preserve"> e:</w:t>
+      </w:r>
+    </w:p>
+    <w:p>
+      <w:pPr>
+        <w:pStyle w:val="Paragrafoelenco"/>
+        <w:numPr>
+          <w:ilvl w:val="0"/>
+          <w:numId w:val="8"/>
+        </w:numPr>
+        <w:spacing w:line="276" w:lineRule="auto"/>
+        <w:rPr>
+          <w:rFonts w:ascii="Times New Roman" w:hAnsi="Times New Roman" w:cs="Times New Roman"/>
+          <w:sz w:val="24"/>
+          <w:szCs w:val="24"/>
+        </w:rPr>
+      </w:pPr>
+      <w:r>
+        <w:rPr>
+          <w:rFonts w:ascii="Times New Roman" w:hAnsi="Times New Roman" w:cs="Times New Roman"/>
+          <w:sz w:val="24"/>
+          <w:szCs w:val="24"/>
+        </w:rPr>
+        <w:t>se la distanza tra il punto calcolato (P</w:t>
+      </w:r>
+      <w:r>
+        <w:rPr>
+          <w:rFonts w:ascii="Times New Roman" w:hAnsi="Times New Roman" w:cs="Times New Roman"/>
+          <w:sz w:val="24"/>
+          <w:szCs w:val="24"/>
+          <w:vertAlign w:val="subscript"/>
+        </w:rPr>
+        <w:t>t=0.5</w:t>
+      </w:r>
+      <w:r>
+        <w:rPr>
+          <w:rFonts w:ascii="Times New Roman" w:hAnsi="Times New Roman" w:cs="Times New Roman"/>
+          <w:sz w:val="24"/>
+          <w:szCs w:val="24"/>
+        </w:rPr>
+        <w:t>) e il segmento che congiunge il primo e l’ultimo punto di controllo (P</w:t>
+      </w:r>
+      <w:r>
+        <w:rPr>
+          <w:rFonts w:ascii="Times New Roman" w:hAnsi="Times New Roman" w:cs="Times New Roman"/>
+          <w:sz w:val="24"/>
+          <w:szCs w:val="24"/>
+          <w:vertAlign w:val="subscript"/>
+        </w:rPr>
+        <w:t>0</w:t>
+      </w:r>
+      <w:r>
+        <w:rPr>
+          <w:rFonts w:ascii="Times New Roman" w:hAnsi="Times New Roman" w:cs="Times New Roman"/>
+          <w:sz w:val="24"/>
+          <w:szCs w:val="24"/>
+        </w:rPr>
+        <w:t xml:space="preserve"> e P</w:t>
+      </w:r>
+      <w:r>
+        <w:rPr>
+          <w:rFonts w:ascii="Times New Roman" w:hAnsi="Times New Roman" w:cs="Times New Roman"/>
+          <w:sz w:val="24"/>
+          <w:szCs w:val="24"/>
+          <w:vertAlign w:val="subscript"/>
+        </w:rPr>
+        <w:t>n</w:t>
+      </w:r>
+      <w:r>
+        <w:rPr>
+          <w:rFonts w:ascii="Times New Roman" w:hAnsi="Times New Roman" w:cs="Times New Roman"/>
+          <w:sz w:val="24"/>
+          <w:szCs w:val="24"/>
+        </w:rPr>
+        <w:t>) è inferiore a una determinata soglia, allora la curva descritta dai punti di controllo viene approssimata da tale segmento;</w:t>
+      </w:r>
+    </w:p>
+    <w:p>
+      <w:pPr>
+        <w:pStyle w:val="Paragrafoelenco"/>
+        <w:numPr>
+          <w:ilvl w:val="0"/>
+          <w:numId w:val="8"/>
+        </w:numPr>
+        <w:spacing w:line="276" w:lineRule="auto"/>
+        <w:rPr>
+          <w:rFonts w:ascii="Times New Roman" w:hAnsi="Times New Roman" w:cs="Times New Roman"/>
+          <w:sz w:val="24"/>
+          <w:szCs w:val="24"/>
+        </w:rPr>
+      </w:pPr>
+      <w:r>
+        <w:rPr>
+          <w:rFonts w:ascii="Times New Roman" w:hAnsi="Times New Roman" w:cs="Times New Roman"/>
+          <w:sz w:val="24"/>
+          <w:szCs w:val="24"/>
+        </w:rPr>
+        <w:t>altrimenti, dall’algoritmo di de Casteljau è possibile ricavare i punti della poligonale di controllo delle due sotto-curve generate. Quindi, si chiama ricorsivamente l’algoritmo di suddivisione adattiva per i nuovi set di punti.</w:t>
+      </w:r>
+    </w:p>
+    <w:p>
+      <w:pPr>
+        <w:spacing w:line="276" w:lineRule="auto"/>
+        <w:rPr>
+          <w:rFonts w:ascii="Times New Roman" w:hAnsi="Times New Roman" w:cs="Times New Roman"/>
+          <w:sz w:val="24"/>
+          <w:szCs w:val="24"/>
+        </w:rPr>
+      </w:pPr>
+      <w:r>
+        <w:rPr>
+          <w:rFonts w:ascii="Times New Roman" w:hAnsi="Times New Roman" w:cs="Times New Roman"/>
+          <w:sz w:val="24"/>
+          <w:szCs w:val="24"/>
+        </w:rPr>
+        <w:t>Al termine dell’algoritmo, la curva sarà costituita da una serie di segmenti, ma a differenza del caso precedente il numero di segmenti dipenderà dalle caratteristiche della curva: là dove vi sia una curvatura maggiore il numero dei segmenti sarà maggiore (al contrario, in un caso estremo come quello di curvatura assente i segmenti saranno pochi). Questo consente di avere una buona resa grafica (che dipende dalla soglia impostata) e un numero molto minore di segmenti.</w:t>
+      </w:r>
+    </w:p>
+    <w:p>
+      <w:pPr>
+        <w:spacing w:line="276" w:lineRule="auto"/>
+        <w:jc w:val="center"/>
+        <w:rPr>
+          <w:rFonts w:ascii="Times New Roman" w:hAnsi="Times New Roman" w:cs="Times New Roman"/>
+          <w:sz w:val="24"/>
+          <w:szCs w:val="24"/>
+        </w:rPr>
+      </w:pPr>
+      <w:r>
+        <w:rPr>
+          <w:rFonts w:ascii="Times New Roman" w:hAnsi="Times New Roman" w:cs="Times New Roman"/>
+          <w:noProof/>
+          <w:sz w:val="24"/>
+          <w:szCs w:val="24"/>
+        </w:rPr>
+        <w:lastRenderedPageBreak/>
+        <w:drawing>
+          <wp:inline distT="0" distB="0" distL="0" distR="0" wp14:anchorId="15C1B880" wp14:editId="29367E05">
+            <wp:extent cx="2697480" cy="1703547"/>
+            <wp:effectExtent l="19050" t="19050" r="26670" b="11430"/>
+            <wp:docPr id="3" name="Immagine 3"/>
+            <wp:cNvGraphicFramePr>
+              <a:graphicFrameLocks xmlns:a="http://schemas.openxmlformats.org/drawingml/2006/main" noChangeAspect="1"/>
+            </wp:cNvGraphicFramePr>
+            <a:graphic xmlns:a="http://schemas.openxmlformats.org/drawingml/2006/main">
+              <a:graphicData uri="http://schemas.openxmlformats.org/drawingml/2006/picture">
+                <pic:pic xmlns:pic="http://schemas.openxmlformats.org/drawingml/2006/picture">
+                  <pic:nvPicPr>
+                    <pic:cNvPr id="1" name=""/>
+                    <pic:cNvPicPr/>
+                  </pic:nvPicPr>
+                  <pic:blipFill>
+                    <a:blip r:embed="rId10"/>
+                    <a:stretch>
+                      <a:fillRect/>
+                    </a:stretch>
+                  </pic:blipFill>
+                  <pic:spPr>
+                    <a:xfrm>
+                      <a:off x="0" y="0"/>
+                      <a:ext cx="2719461" cy="1717429"/>
+                    </a:xfrm>
+                    <a:prstGeom prst="rect">
+                      <a:avLst/>
+                    </a:prstGeom>
+                    <a:ln w="6350">
+                      <a:solidFill>
+                        <a:schemeClr val="bg1">
+                          <a:lumMod val="75000"/>
+                        </a:schemeClr>
+                      </a:solidFill>
+                    </a:ln>
+                  </pic:spPr>
+                </pic:pic>
+              </a:graphicData>
+            </a:graphic>
+          </wp:inline>
+        </w:drawing>
+      </w:r>
+      <w:r>
+        <w:rPr>
+          <w:rFonts w:ascii="Times New Roman" w:hAnsi="Times New Roman" w:cs="Times New Roman"/>
+          <w:sz w:val="24"/>
+          <w:szCs w:val="24"/>
+        </w:rPr>
+        <w:t xml:space="preserve">  </w:t>
+      </w:r>
+      <w:r>
+        <w:rPr>
+          <w:noProof/>
+        </w:rPr>
+        <w:drawing>
+          <wp:inline distT="0" distB="0" distL="0" distR="0" wp14:anchorId="606B1CBE" wp14:editId="2ECB4787">
+            <wp:extent cx="2872740" cy="944245"/>
+            <wp:effectExtent l="19050" t="19050" r="22860" b="27305"/>
+            <wp:docPr id="7" name="Immagine 7"/>
+            <wp:cNvGraphicFramePr>
+              <a:graphicFrameLocks xmlns:a="http://schemas.openxmlformats.org/drawingml/2006/main" noChangeAspect="1"/>
+            </wp:cNvGraphicFramePr>
+            <a:graphic xmlns:a="http://schemas.openxmlformats.org/drawingml/2006/main">
+              <a:graphicData uri="http://schemas.openxmlformats.org/drawingml/2006/picture">
+                <pic:pic xmlns:pic="http://schemas.openxmlformats.org/drawingml/2006/picture">
+                  <pic:nvPicPr>
+                    <pic:cNvPr id="1" name=""/>
+                    <pic:cNvPicPr/>
+                  </pic:nvPicPr>
+                  <pic:blipFill rotWithShape="1">
+                    <a:blip r:embed="rId11"/>
+                    <a:srcRect l="782" t="762" r="947" b="4762"/>
+                    <a:stretch/>
+                  </pic:blipFill>
+                  <pic:spPr bwMode="auto">
+                    <a:xfrm>
+                      <a:off x="0" y="0"/>
+                      <a:ext cx="2904803" cy="954784"/>
+                    </a:xfrm>
+                    <a:prstGeom prst="rect">
+                      <a:avLst/>
+                    </a:prstGeom>
+                    <a:ln w="6350">
+                      <a:solidFill>
+                        <a:schemeClr val="bg1">
+                          <a:lumMod val="75000"/>
+                        </a:schemeClr>
+                      </a:solidFill>
+                    </a:ln>
+                    <a:extLst>
+                      <a:ext uri="{53640926-AAD7-44D8-BBD7-CCE9431645EC}">
+                        <a14:shadowObscured xmlns:a14="http://schemas.microsoft.com/office/drawing/2010/main"/>
+                      </a:ext>
+                    </a:extLst>
+                  </pic:spPr>
+                </pic:pic>
+              </a:graphicData>
+            </a:graphic>
+          </wp:inline>
+        </w:drawing>
+      </w:r>
+    </w:p>
+    <w:p>
+      <w:pPr>
+        <w:spacing w:line="276" w:lineRule="auto"/>
+        <w:rPr>
+          <w:rFonts w:ascii="Times New Roman" w:hAnsi="Times New Roman" w:cs="Times New Roman"/>
+          <w:sz w:val="24"/>
+          <w:szCs w:val="24"/>
+        </w:rPr>
+      </w:pPr>
+      <w:r>
+        <w:rPr>
+          <w:rFonts w:ascii="Times New Roman" w:hAnsi="Times New Roman" w:cs="Times New Roman"/>
+          <w:sz w:val="24"/>
+          <w:szCs w:val="24"/>
+        </w:rPr>
+        <w:t xml:space="preserve"> </w:t>
+      </w:r>
+      <w:r>
+        <w:rPr>
+          <w:noProof/>
+        </w:rPr>
+        <w:drawing>
+          <wp:inline distT="0" distB="0" distL="0" distR="0" wp14:anchorId="25D098AE" wp14:editId="3B6E1FD4">
+            <wp:extent cx="2753491" cy="251460"/>
+            <wp:effectExtent l="0" t="0" r="8890" b="0"/>
+            <wp:docPr id="6" name="Immagine 6"/>
+            <wp:cNvGraphicFramePr>
+              <a:graphicFrameLocks xmlns:a="http://schemas.openxmlformats.org/drawingml/2006/main" noChangeAspect="1"/>
+            </wp:cNvGraphicFramePr>
+            <a:graphic xmlns:a="http://schemas.openxmlformats.org/drawingml/2006/main">
+              <a:graphicData uri="http://schemas.openxmlformats.org/drawingml/2006/picture">
+                <pic:pic xmlns:pic="http://schemas.openxmlformats.org/drawingml/2006/picture">
+                  <pic:nvPicPr>
+                    <pic:cNvPr id="1" name=""/>
+                    <pic:cNvPicPr/>
+                  </pic:nvPicPr>
+                  <pic:blipFill>
+                    <a:blip r:embed="rId12"/>
+                    <a:stretch>
+                      <a:fillRect/>
+                    </a:stretch>
+                  </pic:blipFill>
+                  <pic:spPr>
+                    <a:xfrm>
+                      <a:off x="0" y="0"/>
+                      <a:ext cx="2861131" cy="261290"/>
+                    </a:xfrm>
+                    <a:prstGeom prst="rect">
+                      <a:avLst/>
+                    </a:prstGeom>
+                  </pic:spPr>
+                </pic:pic>
+              </a:graphicData>
+            </a:graphic>
+          </wp:inline>
+        </w:drawing>
+      </w:r>
+      <w:r>
+        <w:rPr>
+          <w:rFonts w:ascii="Times New Roman" w:hAnsi="Times New Roman" w:cs="Times New Roman"/>
+          <w:sz w:val="24"/>
+          <w:szCs w:val="24"/>
+        </w:rPr>
+        <w:t xml:space="preserve">  </w:t>
+      </w:r>
+      <w:r>
+        <w:rPr>
+          <w:noProof/>
+        </w:rPr>
+        <w:drawing>
+          <wp:inline distT="0" distB="0" distL="0" distR="0" wp14:anchorId="04D57AE4" wp14:editId="2060146C">
+            <wp:extent cx="2800344" cy="266700"/>
+            <wp:effectExtent l="0" t="0" r="635" b="0"/>
+            <wp:docPr id="8" name="Immagine 8"/>
+            <wp:cNvGraphicFramePr>
+              <a:graphicFrameLocks xmlns:a="http://schemas.openxmlformats.org/drawingml/2006/main" noChangeAspect="1"/>
+            </wp:cNvGraphicFramePr>
+            <a:graphic xmlns:a="http://schemas.openxmlformats.org/drawingml/2006/main">
+              <a:graphicData uri="http://schemas.openxmlformats.org/drawingml/2006/picture">
+                <pic:pic xmlns:pic="http://schemas.openxmlformats.org/drawingml/2006/picture">
+                  <pic:nvPicPr>
+                    <pic:cNvPr id="1" name=""/>
+                    <pic:cNvPicPr/>
+                  </pic:nvPicPr>
+                  <pic:blipFill>
+                    <a:blip r:embed="rId13"/>
+                    <a:stretch>
+                      <a:fillRect/>
+                    </a:stretch>
+                  </pic:blipFill>
+                  <pic:spPr>
+                    <a:xfrm>
+                      <a:off x="0" y="0"/>
+                      <a:ext cx="2930197" cy="279067"/>
+                    </a:xfrm>
+                    <a:prstGeom prst="rect">
+                      <a:avLst/>
+                    </a:prstGeom>
+                  </pic:spPr>
+                </pic:pic>
+              </a:graphicData>
+            </a:graphic>
+          </wp:inline>
+        </w:drawing>
+      </w:r>
+    </w:p>
+    <w:p>
+      <w:pPr>
+        <w:spacing w:line="276" w:lineRule="auto"/>
+        <w:rPr>
+          <w:rFonts w:ascii="Times New Roman" w:hAnsi="Times New Roman" w:cs="Times New Roman"/>
+          <w:sz w:val="24"/>
+          <w:szCs w:val="24"/>
+        </w:rPr>
+      </w:pPr>
+    </w:p>
+    <w:p>
+      <w:pPr>
+        <w:spacing w:line="276" w:lineRule="auto"/>
+        <w:rPr>
+          <w:rFonts w:ascii="Times New Roman" w:hAnsi="Times New Roman" w:cs="Times New Roman"/>
+          <w:b/>
+          <w:bCs/>
+          <w:sz w:val="24"/>
+          <w:szCs w:val="24"/>
+        </w:rPr>
+      </w:pPr>
+      <w:r>
+        <w:rPr>
+          <w:rFonts w:ascii="Times New Roman" w:hAnsi="Times New Roman" w:cs="Times New Roman"/>
+          <w:b/>
+          <w:bCs/>
+          <w:sz w:val="24"/>
+          <w:szCs w:val="24"/>
+        </w:rPr>
+        <w:t>3. Modifica dei punti</w:t>
+      </w:r>
+    </w:p>
+    <w:p>
+      <w:pPr>
+        <w:spacing w:line="276" w:lineRule="auto"/>
+        <w:rPr>
+          <w:rFonts w:ascii="Times New Roman" w:hAnsi="Times New Roman" w:cs="Times New Roman"/>
+          <w:sz w:val="24"/>
+          <w:szCs w:val="24"/>
+        </w:rPr>
+      </w:pPr>
+      <w:r>
+        <w:rPr>
+          <w:rFonts w:ascii="Times New Roman" w:hAnsi="Times New Roman" w:cs="Times New Roman"/>
+          <w:sz w:val="24"/>
+          <w:szCs w:val="24"/>
+        </w:rPr>
+        <w:t xml:space="preserve">Per poter modificare i punti tramite trascinamento, per prima cosa è necessario poter individuare quale punto di controllo è soggetto al trascinamento: </w:t>
+      </w:r>
+    </w:p>
+    <w:p>
+      <w:pPr>
+        <w:pStyle w:val="Paragrafoelenco"/>
+        <w:numPr>
+          <w:ilvl w:val="0"/>
+          <w:numId w:val="8"/>
+        </w:numPr>
+        <w:spacing w:line="276" w:lineRule="auto"/>
+        <w:rPr>
+          <w:rFonts w:ascii="Times New Roman" w:hAnsi="Times New Roman" w:cs="Times New Roman"/>
+          <w:sz w:val="24"/>
+          <w:szCs w:val="24"/>
+        </w:rPr>
+      </w:pPr>
+      <w:r>
+        <w:rPr>
+          <w:rFonts w:ascii="Times New Roman" w:hAnsi="Times New Roman" w:cs="Times New Roman"/>
+          <w:sz w:val="24"/>
+          <w:szCs w:val="24"/>
+        </w:rPr>
+        <w:t>ad ogni movimento del mouse (passivo, quindi senza la pressione di eventuali pulsanti), tramite la funzione</w:t>
+      </w:r>
+      <w:r>
+        <w:rPr>
+          <w:rFonts w:ascii="Times New Roman" w:hAnsi="Times New Roman" w:cs="Times New Roman"/>
+          <w:sz w:val="24"/>
+          <w:szCs w:val="24"/>
+        </w:rPr>
+        <w:t xml:space="preserve"> di callback definita per </w:t>
+      </w:r>
+      <w:r>
+        <w:rPr>
+          <w:rFonts w:ascii="Consolas" w:hAnsi="Consolas" w:cs="Consolas"/>
+          <w:color w:val="000000"/>
+          <w:sz w:val="20"/>
+          <w:szCs w:val="20"/>
+        </w:rPr>
+        <w:t>glutPassiveMotionFunc</w:t>
+      </w:r>
+      <w:r>
+        <w:rPr>
+          <w:rFonts w:ascii="Times New Roman" w:hAnsi="Times New Roman" w:cs="Times New Roman"/>
+          <w:sz w:val="28"/>
+          <w:szCs w:val="28"/>
+        </w:rPr>
+        <w:t xml:space="preserve"> </w:t>
+      </w:r>
+      <w:r>
+        <w:rPr>
+          <w:rFonts w:ascii="Times New Roman" w:hAnsi="Times New Roman" w:cs="Times New Roman"/>
+          <w:sz w:val="24"/>
+          <w:szCs w:val="24"/>
+        </w:rPr>
+        <w:t>di OpenGL</w:t>
+      </w:r>
+      <w:r>
+        <w:rPr>
+          <w:rFonts w:ascii="Times New Roman" w:hAnsi="Times New Roman" w:cs="Times New Roman"/>
+          <w:sz w:val="24"/>
+          <w:szCs w:val="24"/>
+        </w:rPr>
+        <w:t>,</w:t>
+      </w:r>
+      <w:r>
+        <w:rPr>
+          <w:rFonts w:ascii="Times New Roman" w:hAnsi="Times New Roman" w:cs="Times New Roman"/>
+          <w:sz w:val="24"/>
+          <w:szCs w:val="24"/>
+        </w:rPr>
+        <w:t xml:space="preserve"> viene monitorata la posizione del cursore</w:t>
+      </w:r>
+      <w:r>
+        <w:rPr>
+          <w:rFonts w:ascii="Times New Roman" w:hAnsi="Times New Roman" w:cs="Times New Roman"/>
+          <w:sz w:val="24"/>
+          <w:szCs w:val="24"/>
+        </w:rPr>
+        <w:t xml:space="preserve">. </w:t>
+      </w:r>
+      <w:r>
+        <w:rPr>
+          <w:rFonts w:ascii="Times New Roman" w:hAnsi="Times New Roman" w:cs="Times New Roman"/>
+          <w:sz w:val="24"/>
+          <w:szCs w:val="24"/>
+        </w:rPr>
+        <w:t>Nel caso in cui il cursore sia vicino a un punto (distanza minore di una determinata soglia), quest’ultimo viene etichettato come punto selezionato;</w:t>
+      </w:r>
+    </w:p>
+    <w:p>
+      <w:pPr>
+        <w:pStyle w:val="Paragrafoelenco"/>
+        <w:numPr>
+          <w:ilvl w:val="0"/>
+          <w:numId w:val="8"/>
+        </w:numPr>
+        <w:spacing w:line="276" w:lineRule="auto"/>
+        <w:rPr>
+          <w:rFonts w:ascii="Times New Roman" w:hAnsi="Times New Roman" w:cs="Times New Roman"/>
+          <w:sz w:val="24"/>
+          <w:szCs w:val="24"/>
+        </w:rPr>
+      </w:pPr>
+      <w:r>
+        <w:rPr>
+          <w:rFonts w:ascii="Times New Roman" w:hAnsi="Times New Roman" w:cs="Times New Roman"/>
+          <w:sz w:val="24"/>
+          <w:szCs w:val="24"/>
+        </w:rPr>
+        <w:t xml:space="preserve">Alla pressione continua del </w:t>
+      </w:r>
+      <w:r>
+        <w:rPr>
+          <w:rFonts w:ascii="Times New Roman" w:hAnsi="Times New Roman" w:cs="Times New Roman"/>
+          <w:i/>
+          <w:iCs/>
+          <w:sz w:val="24"/>
+          <w:szCs w:val="24"/>
+        </w:rPr>
+        <w:t>left button</w:t>
+      </w:r>
+      <w:r>
+        <w:rPr>
+          <w:rFonts w:ascii="Times New Roman" w:hAnsi="Times New Roman" w:cs="Times New Roman"/>
+          <w:sz w:val="24"/>
+          <w:szCs w:val="24"/>
+        </w:rPr>
+        <w:t xml:space="preserve"> del mouse e ad un movimento del mouse associato, invece, viene attivata la funzione di callback definita per </w:t>
+      </w:r>
+      <w:r>
+        <w:rPr>
+          <w:rFonts w:ascii="Consolas" w:hAnsi="Consolas" w:cs="Consolas"/>
+          <w:color w:val="000000"/>
+          <w:sz w:val="20"/>
+          <w:szCs w:val="20"/>
+        </w:rPr>
+        <w:t>glutMotionFunc</w:t>
+      </w:r>
+      <w:r>
+        <w:rPr>
+          <w:rFonts w:ascii="Times New Roman" w:hAnsi="Times New Roman" w:cs="Times New Roman"/>
+          <w:sz w:val="24"/>
+          <w:szCs w:val="24"/>
+        </w:rPr>
+        <w:t>, con la quale andiamo a modificare le coordinate del punto selezionato</w:t>
+      </w:r>
+      <w:r>
+        <w:rPr>
+          <w:rFonts w:ascii="Times New Roman" w:hAnsi="Times New Roman" w:cs="Times New Roman"/>
+          <w:sz w:val="24"/>
+          <w:szCs w:val="24"/>
+        </w:rPr>
+        <w:t>.</w:t>
+      </w:r>
+    </w:p>
+    <w:p>
+      <w:pPr>
+        <w:spacing w:line="276" w:lineRule="auto"/>
+        <w:rPr>
+          <w:rFonts w:ascii="Times New Roman" w:hAnsi="Times New Roman" w:cs="Times New Roman"/>
+          <w:sz w:val="24"/>
+          <w:szCs w:val="24"/>
+        </w:rPr>
+      </w:pPr>
+    </w:p>
+    <w:p>
+      <w:pPr>
+        <w:spacing w:line="276" w:lineRule="auto"/>
+        <w:rPr>
+          <w:rFonts w:ascii="Times New Roman" w:hAnsi="Times New Roman" w:cs="Times New Roman"/>
+          <w:sz w:val="24"/>
+          <w:szCs w:val="24"/>
+        </w:rPr>
+      </w:pPr>
+      <w:r>
+        <w:rPr>
+          <w:noProof/>
+        </w:rPr>
+        <w:drawing>
+          <wp:inline distT="0" distB="0" distL="0" distR="0" wp14:anchorId="65E03E16" wp14:editId="751A5C58">
+            <wp:extent cx="2846611" cy="1660525"/>
+            <wp:effectExtent l="19050" t="19050" r="11430" b="15875"/>
+            <wp:docPr id="9" name="Immagine 9"/>
+            <wp:cNvGraphicFramePr>
+              <a:graphicFrameLocks xmlns:a="http://schemas.openxmlformats.org/drawingml/2006/main" noChangeAspect="1"/>
+            </wp:cNvGraphicFramePr>
+            <a:graphic xmlns:a="http://schemas.openxmlformats.org/drawingml/2006/main">
+              <a:graphicData uri="http://schemas.openxmlformats.org/drawingml/2006/picture">
+                <pic:pic xmlns:pic="http://schemas.openxmlformats.org/drawingml/2006/picture">
+                  <pic:nvPicPr>
+                    <pic:cNvPr id="1" name=""/>
+                    <pic:cNvPicPr/>
+                  </pic:nvPicPr>
+                  <pic:blipFill rotWithShape="1">
+                    <a:blip r:embed="rId14"/>
+                    <a:srcRect l="425" t="711" r="371" b="2124"/>
+                    <a:stretch/>
+                  </pic:blipFill>
+                  <pic:spPr bwMode="auto">
+                    <a:xfrm>
+                      <a:off x="0" y="0"/>
+                      <a:ext cx="2869011" cy="1673592"/>
+                    </a:xfrm>
+                    <a:prstGeom prst="rect">
+                      <a:avLst/>
+                    </a:prstGeom>
+                    <a:ln>
+                      <a:solidFill>
+                        <a:schemeClr val="bg1">
+                          <a:lumMod val="75000"/>
+                        </a:schemeClr>
+                      </a:solidFill>
+                    </a:ln>
+                    <a:extLst>
+                      <a:ext uri="{53640926-AAD7-44D8-BBD7-CCE9431645EC}">
+                        <a14:shadowObscured xmlns:a14="http://schemas.microsoft.com/office/drawing/2010/main"/>
+                      </a:ext>
+                    </a:extLst>
+                  </pic:spPr>
+                </pic:pic>
+              </a:graphicData>
+            </a:graphic>
+          </wp:inline>
+        </w:drawing>
+      </w:r>
+      <w:r>
+        <w:rPr>
+          <w:noProof/>
+        </w:rPr>
+        <w:drawing>
+          <wp:inline distT="0" distB="0" distL="0" distR="0" wp14:anchorId="70C9764F" wp14:editId="7E2FD5F1">
+            <wp:extent cx="2807970" cy="1660811"/>
+            <wp:effectExtent l="19050" t="19050" r="11430" b="15875"/>
+            <wp:docPr id="10" name="Immagine 10"/>
+            <wp:cNvGraphicFramePr>
+              <a:graphicFrameLocks xmlns:a="http://schemas.openxmlformats.org/drawingml/2006/main" noChangeAspect="1"/>
+            </wp:cNvGraphicFramePr>
+            <a:graphic xmlns:a="http://schemas.openxmlformats.org/drawingml/2006/main">
+              <a:graphicData uri="http://schemas.openxmlformats.org/drawingml/2006/picture">
+                <pic:pic xmlns:pic="http://schemas.openxmlformats.org/drawingml/2006/picture">
+                  <pic:nvPicPr>
+                    <pic:cNvPr id="1" name=""/>
+                    <pic:cNvPicPr/>
+                  </pic:nvPicPr>
+                  <pic:blipFill rotWithShape="1">
+                    <a:blip r:embed="rId15"/>
+                    <a:srcRect l="243" t="610" r="436" b="846"/>
+                    <a:stretch/>
+                  </pic:blipFill>
+                  <pic:spPr bwMode="auto">
+                    <a:xfrm>
+                      <a:off x="0" y="0"/>
+                      <a:ext cx="2835884" cy="1677321"/>
+                    </a:xfrm>
+                    <a:prstGeom prst="rect">
+                      <a:avLst/>
+                    </a:prstGeom>
+                    <a:ln w="9525" cap="flat" cmpd="sng" algn="ctr">
+                      <a:solidFill>
+                        <a:sysClr val="window" lastClr="FFFFFF">
+                          <a:lumMod val="75000"/>
+                        </a:sysClr>
+                      </a:solidFill>
+                      <a:prstDash val="solid"/>
+                      <a:round/>
+                      <a:headEnd type="none" w="med" len="med"/>
+                      <a:tailEnd type="none" w="med" len="med"/>
+                      <a:extLst>
+                        <a:ext uri="{C807C97D-BFC1-408E-A445-0C87EB9F89A2}">
+                          <ask:lineSketchStyleProps xmlns:ask="http://schemas.microsoft.com/office/drawing/2018/sketchyshapes" sd="0">
+                            <a:custGeom>
+                              <a:avLst/>
+                              <a:gdLst/>
+                              <a:ahLst/>
+                              <a:cxnLst/>
+                              <a:rect l="0" t="0" r="0" b="0"/>
+                              <a:pathLst/>
+                            </a:custGeom>
+                            <ask:type/>
+                          </ask:lineSketchStyleProps>
+                        </a:ext>
+                      </a:extLst>
+                    </a:ln>
+                    <a:extLst>
+                      <a:ext uri="{53640926-AAD7-44D8-BBD7-CCE9431645EC}">
+                        <a14:shadowObscured xmlns:a14="http://schemas.microsoft.com/office/drawing/2010/main"/>
+                      </a:ext>
+                    </a:extLst>
+                  </pic:spPr>
+                </pic:pic>
+              </a:graphicData>
+            </a:graphic>
+          </wp:inline>
+        </w:drawing>
+      </w:r>
+    </w:p>
+    <w:p>
+      <w:pPr>
+        <w:spacing w:line="276" w:lineRule="auto"/>
+        <w:rPr>
+          <w:rFonts w:ascii="Times New Roman" w:hAnsi="Times New Roman" w:cs="Times New Roman"/>
+          <w:sz w:val="24"/>
+          <w:szCs w:val="24"/>
+        </w:rPr>
+      </w:pPr>
     </w:p>
     <w:sectPr>
       <w:pgSz w:w="11906" w:h="16838"/>
@@ -1306,6 +2048,230 @@
     </w:lvl>
   </w:abstractNum>
   <w:abstractNum w:abstractNumId="5" w15:restartNumberingAfterBreak="0">
+    <w:nsid w:val="76C400C0"/>
+    <w:multiLevelType w:val="hybridMultilevel"/>
+    <w:tmpl w:val="53460B74"/>
+    <w:lvl w:ilvl="0" w:tplc="4E161DB6">
+      <w:numFmt w:val="bullet"/>
+      <w:lvlText w:val="-"/>
+      <w:lvlJc w:val="left"/>
+      <w:pPr>
+        <w:ind w:left="720" w:hanging="360"/>
+      </w:pPr>
+      <w:rPr>
+        <w:rFonts w:ascii="Times New Roman" w:eastAsiaTheme="minorHAnsi" w:hAnsi="Times New Roman" w:cs="Times New Roman" w:hint="default"/>
+      </w:rPr>
+    </w:lvl>
+    <w:lvl w:ilvl="1" w:tplc="04100003" w:tentative="1">
+      <w:start w:val="1"/>
+      <w:numFmt w:val="bullet"/>
+      <w:lvlText w:val="o"/>
+      <w:lvlJc w:val="left"/>
+      <w:pPr>
+        <w:ind w:left="1440" w:hanging="360"/>
+      </w:pPr>
+      <w:rPr>
+        <w:rFonts w:ascii="Courier New" w:hAnsi="Courier New" w:cs="Courier New" w:hint="default"/>
+      </w:rPr>
+    </w:lvl>
+    <w:lvl w:ilvl="2" w:tplc="04100005" w:tentative="1">
+      <w:start w:val="1"/>
+      <w:numFmt w:val="bullet"/>
+      <w:lvlText w:val=""/>
+      <w:lvlJc w:val="left"/>
+      <w:pPr>
+        <w:ind w:left="2160" w:hanging="360"/>
+      </w:pPr>
+      <w:rPr>
+        <w:rFonts w:ascii="Wingdings" w:hAnsi="Wingdings" w:hint="default"/>
+      </w:rPr>
+    </w:lvl>
+    <w:lvl w:ilvl="3" w:tplc="04100001" w:tentative="1">
+      <w:start w:val="1"/>
+      <w:numFmt w:val="bullet"/>
+      <w:lvlText w:val=""/>
+      <w:lvlJc w:val="left"/>
+      <w:pPr>
+        <w:ind w:left="2880" w:hanging="360"/>
+      </w:pPr>
+      <w:rPr>
+        <w:rFonts w:ascii="Symbol" w:hAnsi="Symbol" w:hint="default"/>
+      </w:rPr>
+    </w:lvl>
+    <w:lvl w:ilvl="4" w:tplc="04100003" w:tentative="1">
+      <w:start w:val="1"/>
+      <w:numFmt w:val="bullet"/>
+      <w:lvlText w:val="o"/>
+      <w:lvlJc w:val="left"/>
+      <w:pPr>
+        <w:ind w:left="3600" w:hanging="360"/>
+      </w:pPr>
+      <w:rPr>
+        <w:rFonts w:ascii="Courier New" w:hAnsi="Courier New" w:cs="Courier New" w:hint="default"/>
+      </w:rPr>
+    </w:lvl>
+    <w:lvl w:ilvl="5" w:tplc="04100005" w:tentative="1">
+      <w:start w:val="1"/>
+      <w:numFmt w:val="bullet"/>
+      <w:lvlText w:val=""/>
+      <w:lvlJc w:val="left"/>
+      <w:pPr>
+        <w:ind w:left="4320" w:hanging="360"/>
+      </w:pPr>
+      <w:rPr>
+        <w:rFonts w:ascii="Wingdings" w:hAnsi="Wingdings" w:hint="default"/>
+      </w:rPr>
+    </w:lvl>
+    <w:lvl w:ilvl="6" w:tplc="04100001" w:tentative="1">
+      <w:start w:val="1"/>
+      <w:numFmt w:val="bullet"/>
+      <w:lvlText w:val=""/>
+      <w:lvlJc w:val="left"/>
+      <w:pPr>
+        <w:ind w:left="5040" w:hanging="360"/>
+      </w:pPr>
+      <w:rPr>
+        <w:rFonts w:ascii="Symbol" w:hAnsi="Symbol" w:hint="default"/>
+      </w:rPr>
+    </w:lvl>
+    <w:lvl w:ilvl="7" w:tplc="04100003" w:tentative="1">
+      <w:start w:val="1"/>
+      <w:numFmt w:val="bullet"/>
+      <w:lvlText w:val="o"/>
+      <w:lvlJc w:val="left"/>
+      <w:pPr>
+        <w:ind w:left="5760" w:hanging="360"/>
+      </w:pPr>
+      <w:rPr>
+        <w:rFonts w:ascii="Courier New" w:hAnsi="Courier New" w:cs="Courier New" w:hint="default"/>
+      </w:rPr>
+    </w:lvl>
+    <w:lvl w:ilvl="8" w:tplc="04100005" w:tentative="1">
+      <w:start w:val="1"/>
+      <w:numFmt w:val="bullet"/>
+      <w:lvlText w:val=""/>
+      <w:lvlJc w:val="left"/>
+      <w:pPr>
+        <w:ind w:left="6480" w:hanging="360"/>
+      </w:pPr>
+      <w:rPr>
+        <w:rFonts w:ascii="Wingdings" w:hAnsi="Wingdings" w:hint="default"/>
+      </w:rPr>
+    </w:lvl>
+  </w:abstractNum>
+  <w:abstractNum w:abstractNumId="6" w15:restartNumberingAfterBreak="0">
+    <w:nsid w:val="7ED45384"/>
+    <w:multiLevelType w:val="hybridMultilevel"/>
+    <w:tmpl w:val="5BF08728"/>
+    <w:lvl w:ilvl="0" w:tplc="0CF8DCE8">
+      <w:numFmt w:val="bullet"/>
+      <w:lvlText w:val="-"/>
+      <w:lvlJc w:val="left"/>
+      <w:pPr>
+        <w:ind w:left="720" w:hanging="360"/>
+      </w:pPr>
+      <w:rPr>
+        <w:rFonts w:ascii="Times New Roman" w:eastAsiaTheme="minorHAnsi" w:hAnsi="Times New Roman" w:cs="Times New Roman" w:hint="default"/>
+      </w:rPr>
+    </w:lvl>
+    <w:lvl w:ilvl="1" w:tplc="04100003" w:tentative="1">
+      <w:start w:val="1"/>
+      <w:numFmt w:val="bullet"/>
+      <w:lvlText w:val="o"/>
+      <w:lvlJc w:val="left"/>
+      <w:pPr>
+        <w:ind w:left="1440" w:hanging="360"/>
+      </w:pPr>
+      <w:rPr>
+        <w:rFonts w:ascii="Courier New" w:hAnsi="Courier New" w:cs="Courier New" w:hint="default"/>
+      </w:rPr>
+    </w:lvl>
+    <w:lvl w:ilvl="2" w:tplc="04100005" w:tentative="1">
+      <w:start w:val="1"/>
+      <w:numFmt w:val="bullet"/>
+      <w:lvlText w:val=""/>
+      <w:lvlJc w:val="left"/>
+      <w:pPr>
+        <w:ind w:left="2160" w:hanging="360"/>
+      </w:pPr>
+      <w:rPr>
+        <w:rFonts w:ascii="Wingdings" w:hAnsi="Wingdings" w:hint="default"/>
+      </w:rPr>
+    </w:lvl>
+    <w:lvl w:ilvl="3" w:tplc="04100001" w:tentative="1">
+      <w:start w:val="1"/>
+      <w:numFmt w:val="bullet"/>
+      <w:lvlText w:val=""/>
+      <w:lvlJc w:val="left"/>
+      <w:pPr>
+        <w:ind w:left="2880" w:hanging="360"/>
+      </w:pPr>
+      <w:rPr>
+        <w:rFonts w:ascii="Symbol" w:hAnsi="Symbol" w:hint="default"/>
+      </w:rPr>
+    </w:lvl>
+    <w:lvl w:ilvl="4" w:tplc="04100003" w:tentative="1">
+      <w:start w:val="1"/>
+      <w:numFmt w:val="bullet"/>
+      <w:lvlText w:val="o"/>
+      <w:lvlJc w:val="left"/>
+      <w:pPr>
+        <w:ind w:left="3600" w:hanging="360"/>
+      </w:pPr>
+      <w:rPr>
+        <w:rFonts w:ascii="Courier New" w:hAnsi="Courier New" w:cs="Courier New" w:hint="default"/>
+      </w:rPr>
+    </w:lvl>
+    <w:lvl w:ilvl="5" w:tplc="04100005" w:tentative="1">
+      <w:start w:val="1"/>
+      <w:numFmt w:val="bullet"/>
+      <w:lvlText w:val=""/>
+      <w:lvlJc w:val="left"/>
+      <w:pPr>
+        <w:ind w:left="4320" w:hanging="360"/>
+      </w:pPr>
+      <w:rPr>
+        <w:rFonts w:ascii="Wingdings" w:hAnsi="Wingdings" w:hint="default"/>
+      </w:rPr>
+    </w:lvl>
+    <w:lvl w:ilvl="6" w:tplc="04100001" w:tentative="1">
+      <w:start w:val="1"/>
+      <w:numFmt w:val="bullet"/>
+      <w:lvlText w:val=""/>
+      <w:lvlJc w:val="left"/>
+      <w:pPr>
+        <w:ind w:left="5040" w:hanging="360"/>
+      </w:pPr>
+      <w:rPr>
+        <w:rFonts w:ascii="Symbol" w:hAnsi="Symbol" w:hint="default"/>
+      </w:rPr>
+    </w:lvl>
+    <w:lvl w:ilvl="7" w:tplc="04100003" w:tentative="1">
+      <w:start w:val="1"/>
+      <w:numFmt w:val="bullet"/>
+      <w:lvlText w:val="o"/>
+      <w:lvlJc w:val="left"/>
+      <w:pPr>
+        <w:ind w:left="5760" w:hanging="360"/>
+      </w:pPr>
+      <w:rPr>
+        <w:rFonts w:ascii="Courier New" w:hAnsi="Courier New" w:cs="Courier New" w:hint="default"/>
+      </w:rPr>
+    </w:lvl>
+    <w:lvl w:ilvl="8" w:tplc="04100005" w:tentative="1">
+      <w:start w:val="1"/>
+      <w:numFmt w:val="bullet"/>
+      <w:lvlText w:val=""/>
+      <w:lvlJc w:val="left"/>
+      <w:pPr>
+        <w:ind w:left="6480" w:hanging="360"/>
+      </w:pPr>
+      <w:rPr>
+        <w:rFonts w:ascii="Wingdings" w:hAnsi="Wingdings" w:hint="default"/>
+      </w:rPr>
+    </w:lvl>
+  </w:abstractNum>
+  <w:abstractNum w:abstractNumId="7" w15:restartNumberingAfterBreak="0">
     <w:nsid w:val="7FAC4EF4"/>
     <w:multiLevelType w:val="hybridMultilevel"/>
     <w:tmpl w:val="AFC818C0"/>
@@ -1430,10 +2396,16 @@
     <w:abstractNumId w:val="3"/>
   </w:num>
   <w:num w:numId="5">
-    <w:abstractNumId w:val="5"/>
+    <w:abstractNumId w:val="7"/>
   </w:num>
   <w:num w:numId="6">
     <w:abstractNumId w:val="2"/>
+  </w:num>
+  <w:num w:numId="7">
+    <w:abstractNumId w:val="5"/>
+  </w:num>
+  <w:num w:numId="8">
+    <w:abstractNumId w:val="6"/>
   </w:num>
 </w:numbering>
 </file>

</xml_diff>